<commit_message>
Especificación de requierimientos completa.
Se realizan los prototipos web del prestador de servicios y se corrijen
los del solicitante, llevando a la finalización de la especificación de
requerimientos.
</commit_message>
<xml_diff>
--- a/Diseño/Especificación de Requerimientos de Software.docx
+++ b/Diseño/Especificación de Requerimientos de Software.docx
@@ -652,7 +652,7 @@
           <w:r>
             <w:fldChar w:fldCharType="separate"/>
           </w:r>
-          <w:hyperlink w:anchor="_Toc513924590" w:history="1">
+          <w:hyperlink w:anchor="_Toc514089355" w:history="1">
             <w:r>
               <w:rPr>
                 <w:rStyle w:val="Hipervnculo"/>
@@ -694,7 +694,7 @@
                 <w:noProof/>
                 <w:webHidden/>
               </w:rPr>
-              <w:instrText xml:space="preserve"> PAGEREF _Toc513924590 \h </w:instrText>
+              <w:instrText xml:space="preserve"> PAGEREF _Toc514089355 \h </w:instrText>
             </w:r>
             <w:r>
               <w:rPr>
@@ -738,7 +738,7 @@
               <w:lang w:eastAsia="es-MX"/>
             </w:rPr>
           </w:pPr>
-          <w:hyperlink w:anchor="_Toc513924591" w:history="1">
+          <w:hyperlink w:anchor="_Toc514089356" w:history="1">
             <w:r>
               <w:rPr>
                 <w:rStyle w:val="Hipervnculo"/>
@@ -780,7 +780,7 @@
                 <w:noProof/>
                 <w:webHidden/>
               </w:rPr>
-              <w:instrText xml:space="preserve"> PAGEREF _Toc513924591 \h </w:instrText>
+              <w:instrText xml:space="preserve"> PAGEREF _Toc514089356 \h </w:instrText>
             </w:r>
             <w:r>
               <w:rPr>
@@ -824,7 +824,7 @@
               <w:lang w:eastAsia="es-MX"/>
             </w:rPr>
           </w:pPr>
-          <w:hyperlink w:anchor="_Toc513924592" w:history="1">
+          <w:hyperlink w:anchor="_Toc514089357" w:history="1">
             <w:r>
               <w:rPr>
                 <w:rStyle w:val="Hipervnculo"/>
@@ -866,7 +866,7 @@
                 <w:noProof/>
                 <w:webHidden/>
               </w:rPr>
-              <w:instrText xml:space="preserve"> PAGEREF _Toc513924592 \h </w:instrText>
+              <w:instrText xml:space="preserve"> PAGEREF _Toc514089357 \h </w:instrText>
             </w:r>
             <w:r>
               <w:rPr>
@@ -910,7 +910,7 @@
               <w:lang w:eastAsia="es-MX"/>
             </w:rPr>
           </w:pPr>
-          <w:hyperlink w:anchor="_Toc513924593" w:history="1">
+          <w:hyperlink w:anchor="_Toc514089358" w:history="1">
             <w:r>
               <w:rPr>
                 <w:rStyle w:val="Hipervnculo"/>
@@ -952,7 +952,7 @@
                 <w:noProof/>
                 <w:webHidden/>
               </w:rPr>
-              <w:instrText xml:space="preserve"> PAGEREF _Toc513924593 \h </w:instrText>
+              <w:instrText xml:space="preserve"> PAGEREF _Toc514089358 \h </w:instrText>
             </w:r>
             <w:r>
               <w:rPr>
@@ -996,7 +996,7 @@
               <w:lang w:eastAsia="es-MX"/>
             </w:rPr>
           </w:pPr>
-          <w:hyperlink w:anchor="_Toc513924594" w:history="1">
+          <w:hyperlink w:anchor="_Toc514089359" w:history="1">
             <w:r>
               <w:rPr>
                 <w:rStyle w:val="Hipervnculo"/>
@@ -1038,7 +1038,7 @@
                 <w:noProof/>
                 <w:webHidden/>
               </w:rPr>
-              <w:instrText xml:space="preserve"> PAGEREF _Toc513924594 \h </w:instrText>
+              <w:instrText xml:space="preserve"> PAGEREF _Toc514089359 \h </w:instrText>
             </w:r>
             <w:r>
               <w:rPr>
@@ -1082,7 +1082,7 @@
               <w:lang w:eastAsia="es-MX"/>
             </w:rPr>
           </w:pPr>
-          <w:hyperlink w:anchor="_Toc513924595" w:history="1">
+          <w:hyperlink w:anchor="_Toc514089360" w:history="1">
             <w:r>
               <w:rPr>
                 <w:rStyle w:val="Hipervnculo"/>
@@ -1124,7 +1124,7 @@
                 <w:noProof/>
                 <w:webHidden/>
               </w:rPr>
-              <w:instrText xml:space="preserve"> PAGEREF _Toc513924595 \h </w:instrText>
+              <w:instrText xml:space="preserve"> PAGEREF _Toc514089360 \h </w:instrText>
             </w:r>
             <w:r>
               <w:rPr>
@@ -1168,7 +1168,7 @@
               <w:lang w:eastAsia="es-MX"/>
             </w:rPr>
           </w:pPr>
-          <w:hyperlink w:anchor="_Toc513924596" w:history="1">
+          <w:hyperlink w:anchor="_Toc514089361" w:history="1">
             <w:r>
               <w:rPr>
                 <w:rStyle w:val="Hipervnculo"/>
@@ -1210,7 +1210,7 @@
                 <w:noProof/>
                 <w:webHidden/>
               </w:rPr>
-              <w:instrText xml:space="preserve"> PAGEREF _Toc513924596 \h </w:instrText>
+              <w:instrText xml:space="preserve"> PAGEREF _Toc514089361 \h </w:instrText>
             </w:r>
             <w:r>
               <w:rPr>
@@ -1254,7 +1254,7 @@
               <w:lang w:eastAsia="es-MX"/>
             </w:rPr>
           </w:pPr>
-          <w:hyperlink w:anchor="_Toc513924597" w:history="1">
+          <w:hyperlink w:anchor="_Toc514089362" w:history="1">
             <w:r>
               <w:rPr>
                 <w:rStyle w:val="Hipervnculo"/>
@@ -1296,7 +1296,7 @@
                 <w:noProof/>
                 <w:webHidden/>
               </w:rPr>
-              <w:instrText xml:space="preserve"> PAGEREF _Toc513924597 \h </w:instrText>
+              <w:instrText xml:space="preserve"> PAGEREF _Toc514089362 \h </w:instrText>
             </w:r>
             <w:r>
               <w:rPr>
@@ -1340,7 +1340,7 @@
               <w:lang w:eastAsia="es-MX"/>
             </w:rPr>
           </w:pPr>
-          <w:hyperlink w:anchor="_Toc513924598" w:history="1">
+          <w:hyperlink w:anchor="_Toc514089363" w:history="1">
             <w:r>
               <w:rPr>
                 <w:rStyle w:val="Hipervnculo"/>
@@ -1382,7 +1382,7 @@
                 <w:noProof/>
                 <w:webHidden/>
               </w:rPr>
-              <w:instrText xml:space="preserve"> PAGEREF _Toc513924598 \h </w:instrText>
+              <w:instrText xml:space="preserve"> PAGEREF _Toc514089363 \h </w:instrText>
             </w:r>
             <w:r>
               <w:rPr>
@@ -1426,7 +1426,7 @@
               <w:lang w:eastAsia="es-MX"/>
             </w:rPr>
           </w:pPr>
-          <w:hyperlink w:anchor="_Toc513924599" w:history="1">
+          <w:hyperlink w:anchor="_Toc514089364" w:history="1">
             <w:r>
               <w:rPr>
                 <w:rStyle w:val="Hipervnculo"/>
@@ -1468,7 +1468,7 @@
                 <w:noProof/>
                 <w:webHidden/>
               </w:rPr>
-              <w:instrText xml:space="preserve"> PAGEREF _Toc513924599 \h </w:instrText>
+              <w:instrText xml:space="preserve"> PAGEREF _Toc514089364 \h </w:instrText>
             </w:r>
             <w:r>
               <w:rPr>
@@ -1512,7 +1512,7 @@
               <w:lang w:eastAsia="es-MX"/>
             </w:rPr>
           </w:pPr>
-          <w:hyperlink w:anchor="_Toc513924600" w:history="1">
+          <w:hyperlink w:anchor="_Toc514089365" w:history="1">
             <w:r>
               <w:rPr>
                 <w:rStyle w:val="Hipervnculo"/>
@@ -1554,7 +1554,7 @@
                 <w:noProof/>
                 <w:webHidden/>
               </w:rPr>
-              <w:instrText xml:space="preserve"> PAGEREF _Toc513924600 \h </w:instrText>
+              <w:instrText xml:space="preserve"> PAGEREF _Toc514089365 \h </w:instrText>
             </w:r>
             <w:r>
               <w:rPr>
@@ -1598,7 +1598,7 @@
               <w:lang w:eastAsia="es-MX"/>
             </w:rPr>
           </w:pPr>
-          <w:hyperlink w:anchor="_Toc513924601" w:history="1">
+          <w:hyperlink w:anchor="_Toc514089366" w:history="1">
             <w:r>
               <w:rPr>
                 <w:rStyle w:val="Hipervnculo"/>
@@ -1640,7 +1640,7 @@
                 <w:noProof/>
                 <w:webHidden/>
               </w:rPr>
-              <w:instrText xml:space="preserve"> PAGEREF _Toc513924601 \h </w:instrText>
+              <w:instrText xml:space="preserve"> PAGEREF _Toc514089366 \h </w:instrText>
             </w:r>
             <w:r>
               <w:rPr>
@@ -1684,7 +1684,7 @@
               <w:lang w:eastAsia="es-MX"/>
             </w:rPr>
           </w:pPr>
-          <w:hyperlink w:anchor="_Toc513924602" w:history="1">
+          <w:hyperlink w:anchor="_Toc514089367" w:history="1">
             <w:r>
               <w:rPr>
                 <w:rStyle w:val="Hipervnculo"/>
@@ -1726,7 +1726,7 @@
                 <w:noProof/>
                 <w:webHidden/>
               </w:rPr>
-              <w:instrText xml:space="preserve"> PAGEREF _Toc513924602 \h </w:instrText>
+              <w:instrText xml:space="preserve"> PAGEREF _Toc514089367 \h </w:instrText>
             </w:r>
             <w:r>
               <w:rPr>
@@ -1770,7 +1770,7 @@
               <w:lang w:eastAsia="es-MX"/>
             </w:rPr>
           </w:pPr>
-          <w:hyperlink w:anchor="_Toc513924603" w:history="1">
+          <w:hyperlink w:anchor="_Toc514089368" w:history="1">
             <w:r>
               <w:rPr>
                 <w:rStyle w:val="Hipervnculo"/>
@@ -1812,7 +1812,7 @@
                 <w:noProof/>
                 <w:webHidden/>
               </w:rPr>
-              <w:instrText xml:space="preserve"> PAGEREF _Toc513924603 \h </w:instrText>
+              <w:instrText xml:space="preserve"> PAGEREF _Toc514089368 \h </w:instrText>
             </w:r>
             <w:r>
               <w:rPr>
@@ -1856,7 +1856,7 @@
               <w:lang w:eastAsia="es-MX"/>
             </w:rPr>
           </w:pPr>
-          <w:hyperlink w:anchor="_Toc513924604" w:history="1">
+          <w:hyperlink w:anchor="_Toc514089369" w:history="1">
             <w:r>
               <w:rPr>
                 <w:rStyle w:val="Hipervnculo"/>
@@ -1898,7 +1898,7 @@
                 <w:noProof/>
                 <w:webHidden/>
               </w:rPr>
-              <w:instrText xml:space="preserve"> PAGEREF _Toc513924604 \h </w:instrText>
+              <w:instrText xml:space="preserve"> PAGEREF _Toc514089369 \h </w:instrText>
             </w:r>
             <w:r>
               <w:rPr>
@@ -1942,7 +1942,7 @@
               <w:lang w:eastAsia="es-MX"/>
             </w:rPr>
           </w:pPr>
-          <w:hyperlink w:anchor="_Toc513924605" w:history="1">
+          <w:hyperlink w:anchor="_Toc514089370" w:history="1">
             <w:r>
               <w:rPr>
                 <w:rStyle w:val="Hipervnculo"/>
@@ -1984,7 +1984,7 @@
                 <w:noProof/>
                 <w:webHidden/>
               </w:rPr>
-              <w:instrText xml:space="preserve"> PAGEREF _Toc513924605 \h </w:instrText>
+              <w:instrText xml:space="preserve"> PAGEREF _Toc514089370 \h </w:instrText>
             </w:r>
             <w:r>
               <w:rPr>
@@ -2028,7 +2028,7 @@
               <w:lang w:eastAsia="es-MX"/>
             </w:rPr>
           </w:pPr>
-          <w:hyperlink w:anchor="_Toc513924606" w:history="1">
+          <w:hyperlink w:anchor="_Toc514089371" w:history="1">
             <w:r>
               <w:rPr>
                 <w:rStyle w:val="Hipervnculo"/>
@@ -2070,7 +2070,7 @@
                 <w:noProof/>
                 <w:webHidden/>
               </w:rPr>
-              <w:instrText xml:space="preserve"> PAGEREF _Toc513924606 \h </w:instrText>
+              <w:instrText xml:space="preserve"> PAGEREF _Toc514089371 \h </w:instrText>
             </w:r>
             <w:r>
               <w:rPr>
@@ -2114,7 +2114,7 @@
               <w:lang w:eastAsia="es-MX"/>
             </w:rPr>
           </w:pPr>
-          <w:hyperlink w:anchor="_Toc513924607" w:history="1">
+          <w:hyperlink w:anchor="_Toc514089372" w:history="1">
             <w:r>
               <w:rPr>
                 <w:rStyle w:val="Hipervnculo"/>
@@ -2156,7 +2156,7 @@
                 <w:noProof/>
                 <w:webHidden/>
               </w:rPr>
-              <w:instrText xml:space="preserve"> PAGEREF _Toc513924607 \h </w:instrText>
+              <w:instrText xml:space="preserve"> PAGEREF _Toc514089372 \h </w:instrText>
             </w:r>
             <w:r>
               <w:rPr>
@@ -2200,7 +2200,7 @@
               <w:lang w:eastAsia="es-MX"/>
             </w:rPr>
           </w:pPr>
-          <w:hyperlink w:anchor="_Toc513924608" w:history="1">
+          <w:hyperlink w:anchor="_Toc514089373" w:history="1">
             <w:r>
               <w:rPr>
                 <w:rStyle w:val="Hipervnculo"/>
@@ -2242,7 +2242,7 @@
                 <w:noProof/>
                 <w:webHidden/>
               </w:rPr>
-              <w:instrText xml:space="preserve"> PAGEREF _Toc513924608 \h </w:instrText>
+              <w:instrText xml:space="preserve"> PAGEREF _Toc514089373 \h </w:instrText>
             </w:r>
             <w:r>
               <w:rPr>
@@ -2286,7 +2286,7 @@
               <w:lang w:eastAsia="es-MX"/>
             </w:rPr>
           </w:pPr>
-          <w:hyperlink w:anchor="_Toc513924609" w:history="1">
+          <w:hyperlink w:anchor="_Toc514089374" w:history="1">
             <w:r>
               <w:rPr>
                 <w:rStyle w:val="Hipervnculo"/>
@@ -2328,7 +2328,7 @@
                 <w:noProof/>
                 <w:webHidden/>
               </w:rPr>
-              <w:instrText xml:space="preserve"> PAGEREF _Toc513924609 \h </w:instrText>
+              <w:instrText xml:space="preserve"> PAGEREF _Toc514089374 \h </w:instrText>
             </w:r>
             <w:r>
               <w:rPr>
@@ -2372,7 +2372,7 @@
               <w:lang w:eastAsia="es-MX"/>
             </w:rPr>
           </w:pPr>
-          <w:hyperlink w:anchor="_Toc513924610" w:history="1">
+          <w:hyperlink w:anchor="_Toc514089375" w:history="1">
             <w:r>
               <w:rPr>
                 <w:rStyle w:val="Hipervnculo"/>
@@ -2414,7 +2414,7 @@
                 <w:noProof/>
                 <w:webHidden/>
               </w:rPr>
-              <w:instrText xml:space="preserve"> PAGEREF _Toc513924610 \h </w:instrText>
+              <w:instrText xml:space="preserve"> PAGEREF _Toc514089375 \h </w:instrText>
             </w:r>
             <w:r>
               <w:rPr>
@@ -2458,7 +2458,7 @@
               <w:lang w:eastAsia="es-MX"/>
             </w:rPr>
           </w:pPr>
-          <w:hyperlink w:anchor="_Toc513924611" w:history="1">
+          <w:hyperlink w:anchor="_Toc514089376" w:history="1">
             <w:r>
               <w:rPr>
                 <w:rStyle w:val="Hipervnculo"/>
@@ -2500,7 +2500,7 @@
                 <w:noProof/>
                 <w:webHidden/>
               </w:rPr>
-              <w:instrText xml:space="preserve"> PAGEREF _Toc513924611 \h </w:instrText>
+              <w:instrText xml:space="preserve"> PAGEREF _Toc514089376 \h </w:instrText>
             </w:r>
             <w:r>
               <w:rPr>
@@ -2544,7 +2544,7 @@
               <w:lang w:eastAsia="es-MX"/>
             </w:rPr>
           </w:pPr>
-          <w:hyperlink w:anchor="_Toc513924612" w:history="1">
+          <w:hyperlink w:anchor="_Toc514089377" w:history="1">
             <w:r>
               <w:rPr>
                 <w:rStyle w:val="Hipervnculo"/>
@@ -2586,7 +2586,7 @@
                 <w:noProof/>
                 <w:webHidden/>
               </w:rPr>
-              <w:instrText xml:space="preserve"> PAGEREF _Toc513924612 \h </w:instrText>
+              <w:instrText xml:space="preserve"> PAGEREF _Toc514089377 \h </w:instrText>
             </w:r>
             <w:r>
               <w:rPr>
@@ -2630,7 +2630,7 @@
               <w:lang w:eastAsia="es-MX"/>
             </w:rPr>
           </w:pPr>
-          <w:hyperlink w:anchor="_Toc513924613" w:history="1">
+          <w:hyperlink w:anchor="_Toc514089378" w:history="1">
             <w:r>
               <w:rPr>
                 <w:rStyle w:val="Hipervnculo"/>
@@ -2672,7 +2672,7 @@
                 <w:noProof/>
                 <w:webHidden/>
               </w:rPr>
-              <w:instrText xml:space="preserve"> PAGEREF _Toc513924613 \h </w:instrText>
+              <w:instrText xml:space="preserve"> PAGEREF _Toc514089378 \h </w:instrText>
             </w:r>
             <w:r>
               <w:rPr>
@@ -2716,7 +2716,7 @@
               <w:lang w:eastAsia="es-MX"/>
             </w:rPr>
           </w:pPr>
-          <w:hyperlink w:anchor="_Toc513924614" w:history="1">
+          <w:hyperlink w:anchor="_Toc514089379" w:history="1">
             <w:r>
               <w:rPr>
                 <w:rStyle w:val="Hipervnculo"/>
@@ -2758,7 +2758,7 @@
                 <w:noProof/>
                 <w:webHidden/>
               </w:rPr>
-              <w:instrText xml:space="preserve"> PAGEREF _Toc513924614 \h </w:instrText>
+              <w:instrText xml:space="preserve"> PAGEREF _Toc514089379 \h </w:instrText>
             </w:r>
             <w:r>
               <w:rPr>
@@ -2802,7 +2802,7 @@
               <w:lang w:eastAsia="es-MX"/>
             </w:rPr>
           </w:pPr>
-          <w:hyperlink w:anchor="_Toc513924615" w:history="1">
+          <w:hyperlink w:anchor="_Toc514089380" w:history="1">
             <w:r>
               <w:rPr>
                 <w:rStyle w:val="Hipervnculo"/>
@@ -2844,7 +2844,7 @@
                 <w:noProof/>
                 <w:webHidden/>
               </w:rPr>
-              <w:instrText xml:space="preserve"> PAGEREF _Toc513924615 \h </w:instrText>
+              <w:instrText xml:space="preserve"> PAGEREF _Toc514089380 \h </w:instrText>
             </w:r>
             <w:r>
               <w:rPr>
@@ -2888,7 +2888,7 @@
               <w:lang w:eastAsia="es-MX"/>
             </w:rPr>
           </w:pPr>
-          <w:hyperlink w:anchor="_Toc513924616" w:history="1">
+          <w:hyperlink w:anchor="_Toc514089381" w:history="1">
             <w:r>
               <w:rPr>
                 <w:rStyle w:val="Hipervnculo"/>
@@ -2909,7 +2909,7 @@
                 <w:rStyle w:val="Hipervnculo"/>
                 <w:noProof/>
               </w:rPr>
-              <w:t>Pantallas.</w:t>
+              <w:t>Pantallas Android.</w:t>
             </w:r>
             <w:r>
               <w:rPr>
@@ -2930,7 +2930,7 @@
                 <w:noProof/>
                 <w:webHidden/>
               </w:rPr>
-              <w:instrText xml:space="preserve"> PAGEREF _Toc513924616 \h </w:instrText>
+              <w:instrText xml:space="preserve"> PAGEREF _Toc514089381 \h </w:instrText>
             </w:r>
             <w:r>
               <w:rPr>
@@ -2974,7 +2974,7 @@
               <w:lang w:eastAsia="es-MX"/>
             </w:rPr>
           </w:pPr>
-          <w:hyperlink w:anchor="_Toc513924617" w:history="1">
+          <w:hyperlink w:anchor="_Toc514089382" w:history="1">
             <w:r>
               <w:rPr>
                 <w:rStyle w:val="Hipervnculo"/>
@@ -3016,7 +3016,7 @@
                 <w:noProof/>
                 <w:webHidden/>
               </w:rPr>
-              <w:instrText xml:space="preserve"> PAGEREF _Toc513924617 \h </w:instrText>
+              <w:instrText xml:space="preserve"> PAGEREF _Toc514089382 \h </w:instrText>
             </w:r>
             <w:r>
               <w:rPr>
@@ -3060,7 +3060,7 @@
               <w:lang w:eastAsia="es-MX"/>
             </w:rPr>
           </w:pPr>
-          <w:hyperlink w:anchor="_Toc513924618" w:history="1">
+          <w:hyperlink w:anchor="_Toc514089383" w:history="1">
             <w:r>
               <w:rPr>
                 <w:rStyle w:val="Hipervnculo"/>
@@ -3102,7 +3102,7 @@
                 <w:noProof/>
                 <w:webHidden/>
               </w:rPr>
-              <w:instrText xml:space="preserve"> PAGEREF _Toc513924618 \h </w:instrText>
+              <w:instrText xml:space="preserve"> PAGEREF _Toc514089383 \h </w:instrText>
             </w:r>
             <w:r>
               <w:rPr>
@@ -3146,7 +3146,7 @@
               <w:lang w:eastAsia="es-MX"/>
             </w:rPr>
           </w:pPr>
-          <w:hyperlink w:anchor="_Toc513924619" w:history="1">
+          <w:hyperlink w:anchor="_Toc514089384" w:history="1">
             <w:r>
               <w:rPr>
                 <w:rStyle w:val="Hipervnculo"/>
@@ -3188,7 +3188,7 @@
                 <w:noProof/>
                 <w:webHidden/>
               </w:rPr>
-              <w:instrText xml:space="preserve"> PAGEREF _Toc513924619 \h </w:instrText>
+              <w:instrText xml:space="preserve"> PAGEREF _Toc514089384 \h </w:instrText>
             </w:r>
             <w:r>
               <w:rPr>
@@ -3209,6 +3209,264 @@
                 <w:webHidden/>
               </w:rPr>
               <w:t>27</w:t>
+            </w:r>
+            <w:r>
+              <w:rPr>
+                <w:noProof/>
+                <w:webHidden/>
+              </w:rPr>
+              <w:fldChar w:fldCharType="end"/>
+            </w:r>
+          </w:hyperlink>
+        </w:p>
+        <w:p>
+          <w:pPr>
+            <w:pStyle w:val="TDC2"/>
+            <w:tabs>
+              <w:tab w:val="left" w:pos="880"/>
+              <w:tab w:val="right" w:leader="dot" w:pos="8828"/>
+            </w:tabs>
+            <w:rPr>
+              <w:rFonts w:eastAsiaTheme="minorEastAsia"/>
+              <w:noProof/>
+              <w:lang w:eastAsia="es-MX"/>
+            </w:rPr>
+          </w:pPr>
+          <w:hyperlink w:anchor="_Toc514089385" w:history="1">
+            <w:r>
+              <w:rPr>
+                <w:rStyle w:val="Hipervnculo"/>
+                <w:noProof/>
+              </w:rPr>
+              <w:t>4.2.</w:t>
+            </w:r>
+            <w:r>
+              <w:rPr>
+                <w:rFonts w:eastAsiaTheme="minorEastAsia"/>
+                <w:noProof/>
+                <w:lang w:eastAsia="es-MX"/>
+              </w:rPr>
+              <w:tab/>
+            </w:r>
+            <w:r>
+              <w:rPr>
+                <w:rStyle w:val="Hipervnculo"/>
+                <w:noProof/>
+              </w:rPr>
+              <w:t>Pantallas web.</w:t>
+            </w:r>
+            <w:r>
+              <w:rPr>
+                <w:noProof/>
+                <w:webHidden/>
+              </w:rPr>
+              <w:tab/>
+            </w:r>
+            <w:r>
+              <w:rPr>
+                <w:noProof/>
+                <w:webHidden/>
+              </w:rPr>
+              <w:fldChar w:fldCharType="begin"/>
+            </w:r>
+            <w:r>
+              <w:rPr>
+                <w:noProof/>
+                <w:webHidden/>
+              </w:rPr>
+              <w:instrText xml:space="preserve"> PAGEREF _Toc514089385 \h </w:instrText>
+            </w:r>
+            <w:r>
+              <w:rPr>
+                <w:noProof/>
+                <w:webHidden/>
+              </w:rPr>
+            </w:r>
+            <w:r>
+              <w:rPr>
+                <w:noProof/>
+                <w:webHidden/>
+              </w:rPr>
+              <w:fldChar w:fldCharType="separate"/>
+            </w:r>
+            <w:r>
+              <w:rPr>
+                <w:noProof/>
+                <w:webHidden/>
+              </w:rPr>
+              <w:t>28</w:t>
+            </w:r>
+            <w:r>
+              <w:rPr>
+                <w:noProof/>
+                <w:webHidden/>
+              </w:rPr>
+              <w:fldChar w:fldCharType="end"/>
+            </w:r>
+          </w:hyperlink>
+        </w:p>
+        <w:p>
+          <w:pPr>
+            <w:pStyle w:val="TDC3"/>
+            <w:tabs>
+              <w:tab w:val="left" w:pos="1320"/>
+              <w:tab w:val="right" w:leader="dot" w:pos="8828"/>
+            </w:tabs>
+            <w:rPr>
+              <w:rFonts w:eastAsiaTheme="minorEastAsia"/>
+              <w:noProof/>
+              <w:lang w:eastAsia="es-MX"/>
+            </w:rPr>
+          </w:pPr>
+          <w:hyperlink w:anchor="_Toc514089386" w:history="1">
+            <w:r>
+              <w:rPr>
+                <w:rStyle w:val="Hipervnculo"/>
+                <w:noProof/>
+              </w:rPr>
+              <w:t>4.2.1.</w:t>
+            </w:r>
+            <w:r>
+              <w:rPr>
+                <w:rFonts w:eastAsiaTheme="minorEastAsia"/>
+                <w:noProof/>
+                <w:lang w:eastAsia="es-MX"/>
+              </w:rPr>
+              <w:tab/>
+            </w:r>
+            <w:r>
+              <w:rPr>
+                <w:rStyle w:val="Hipervnculo"/>
+                <w:noProof/>
+              </w:rPr>
+              <w:t>Solicitante.</w:t>
+            </w:r>
+            <w:r>
+              <w:rPr>
+                <w:noProof/>
+                <w:webHidden/>
+              </w:rPr>
+              <w:tab/>
+            </w:r>
+            <w:r>
+              <w:rPr>
+                <w:noProof/>
+                <w:webHidden/>
+              </w:rPr>
+              <w:fldChar w:fldCharType="begin"/>
+            </w:r>
+            <w:r>
+              <w:rPr>
+                <w:noProof/>
+                <w:webHidden/>
+              </w:rPr>
+              <w:instrText xml:space="preserve"> PAGEREF _Toc514089386 \h </w:instrText>
+            </w:r>
+            <w:r>
+              <w:rPr>
+                <w:noProof/>
+                <w:webHidden/>
+              </w:rPr>
+            </w:r>
+            <w:r>
+              <w:rPr>
+                <w:noProof/>
+                <w:webHidden/>
+              </w:rPr>
+              <w:fldChar w:fldCharType="separate"/>
+            </w:r>
+            <w:r>
+              <w:rPr>
+                <w:noProof/>
+                <w:webHidden/>
+              </w:rPr>
+              <w:t>29</w:t>
+            </w:r>
+            <w:r>
+              <w:rPr>
+                <w:noProof/>
+                <w:webHidden/>
+              </w:rPr>
+              <w:fldChar w:fldCharType="end"/>
+            </w:r>
+          </w:hyperlink>
+        </w:p>
+        <w:p>
+          <w:pPr>
+            <w:pStyle w:val="TDC3"/>
+            <w:tabs>
+              <w:tab w:val="left" w:pos="1320"/>
+              <w:tab w:val="right" w:leader="dot" w:pos="8828"/>
+            </w:tabs>
+            <w:rPr>
+              <w:rFonts w:eastAsiaTheme="minorEastAsia"/>
+              <w:noProof/>
+              <w:lang w:eastAsia="es-MX"/>
+            </w:rPr>
+          </w:pPr>
+          <w:hyperlink w:anchor="_Toc514089387" w:history="1">
+            <w:r>
+              <w:rPr>
+                <w:rStyle w:val="Hipervnculo"/>
+                <w:noProof/>
+              </w:rPr>
+              <w:t>4.2.2.</w:t>
+            </w:r>
+            <w:r>
+              <w:rPr>
+                <w:rFonts w:eastAsiaTheme="minorEastAsia"/>
+                <w:noProof/>
+                <w:lang w:eastAsia="es-MX"/>
+              </w:rPr>
+              <w:tab/>
+            </w:r>
+            <w:r>
+              <w:rPr>
+                <w:rStyle w:val="Hipervnculo"/>
+                <w:noProof/>
+              </w:rPr>
+              <w:t>Prestador de servicios.</w:t>
+            </w:r>
+            <w:r>
+              <w:rPr>
+                <w:noProof/>
+                <w:webHidden/>
+              </w:rPr>
+              <w:tab/>
+            </w:r>
+            <w:r>
+              <w:rPr>
+                <w:noProof/>
+                <w:webHidden/>
+              </w:rPr>
+              <w:fldChar w:fldCharType="begin"/>
+            </w:r>
+            <w:r>
+              <w:rPr>
+                <w:noProof/>
+                <w:webHidden/>
+              </w:rPr>
+              <w:instrText xml:space="preserve"> PAGEREF _Toc514089387 \h </w:instrText>
+            </w:r>
+            <w:r>
+              <w:rPr>
+                <w:noProof/>
+                <w:webHidden/>
+              </w:rPr>
+            </w:r>
+            <w:r>
+              <w:rPr>
+                <w:noProof/>
+                <w:webHidden/>
+              </w:rPr>
+              <w:fldChar w:fldCharType="separate"/>
+            </w:r>
+            <w:r>
+              <w:rPr>
+                <w:noProof/>
+                <w:webHidden/>
+              </w:rPr>
+              <w:t>31</w:t>
             </w:r>
             <w:r>
               <w:rPr>
@@ -3239,8 +3497,6 @@
       </w:sdtContent>
     </w:sdt>
     <w:p/>
-    <w:bookmarkStart w:id="0" w:name="_GoBack"/>
-    <w:bookmarkEnd w:id="0"/>
     <w:p>
       <w:pPr>
         <w:pStyle w:val="Tabladeilustraciones"/>
@@ -3257,7 +3513,6 @@
         </w:rPr>
       </w:pPr>
       <w:r>
-        <w:lastRenderedPageBreak/>
         <w:fldChar w:fldCharType="begin"/>
       </w:r>
       <w:r>
@@ -3266,7 +3521,7 @@
       <w:r>
         <w:fldChar w:fldCharType="separate"/>
       </w:r>
-      <w:hyperlink w:anchor="_Toc513924620" w:history="1">
+      <w:hyperlink w:anchor="_Toc514089388" w:history="1">
         <w:r>
           <w:rPr>
             <w:rStyle w:val="Hipervnculo"/>
@@ -3293,7 +3548,7 @@
             <w:noProof/>
             <w:webHidden/>
           </w:rPr>
-          <w:instrText xml:space="preserve"> PAGEREF _Toc513924620 \h </w:instrText>
+          <w:instrText xml:space="preserve"> PAGEREF _Toc514089388 \h </w:instrText>
         </w:r>
         <w:r>
           <w:rPr>
@@ -3339,7 +3594,7 @@
           <w:lang w:eastAsia="es-MX"/>
         </w:rPr>
       </w:pPr>
-      <w:hyperlink w:anchor="_Toc513924621" w:history="1">
+      <w:hyperlink w:anchor="_Toc514089389" w:history="1">
         <w:r>
           <w:rPr>
             <w:rStyle w:val="Hipervnculo"/>
@@ -3366,7 +3621,7 @@
             <w:noProof/>
             <w:webHidden/>
           </w:rPr>
-          <w:instrText xml:space="preserve"> PAGEREF _Toc513924621 \h </w:instrText>
+          <w:instrText xml:space="preserve"> PAGEREF _Toc514089389 \h </w:instrText>
         </w:r>
         <w:r>
           <w:rPr>
@@ -3412,7 +3667,7 @@
           <w:lang w:eastAsia="es-MX"/>
         </w:rPr>
       </w:pPr>
-      <w:hyperlink w:anchor="_Toc513924622" w:history="1">
+      <w:hyperlink w:anchor="_Toc514089390" w:history="1">
         <w:r>
           <w:rPr>
             <w:rStyle w:val="Hipervnculo"/>
@@ -3439,7 +3694,7 @@
             <w:noProof/>
             <w:webHidden/>
           </w:rPr>
-          <w:instrText xml:space="preserve"> PAGEREF _Toc513924622 \h </w:instrText>
+          <w:instrText xml:space="preserve"> PAGEREF _Toc514089390 \h </w:instrText>
         </w:r>
         <w:r>
           <w:rPr>
@@ -3485,7 +3740,7 @@
           <w:lang w:eastAsia="es-MX"/>
         </w:rPr>
       </w:pPr>
-      <w:hyperlink w:anchor="_Toc513924623" w:history="1">
+      <w:hyperlink w:anchor="_Toc514089391" w:history="1">
         <w:r>
           <w:rPr>
             <w:rStyle w:val="Hipervnculo"/>
@@ -3512,7 +3767,7 @@
             <w:noProof/>
             <w:webHidden/>
           </w:rPr>
-          <w:instrText xml:space="preserve"> PAGEREF _Toc513924623 \h </w:instrText>
+          <w:instrText xml:space="preserve"> PAGEREF _Toc514089391 \h </w:instrText>
         </w:r>
         <w:r>
           <w:rPr>
@@ -3558,7 +3813,7 @@
           <w:lang w:eastAsia="es-MX"/>
         </w:rPr>
       </w:pPr>
-      <w:hyperlink w:anchor="_Toc513924624" w:history="1">
+      <w:hyperlink w:anchor="_Toc514089392" w:history="1">
         <w:r>
           <w:rPr>
             <w:rStyle w:val="Hipervnculo"/>
@@ -3585,7 +3840,7 @@
             <w:noProof/>
             <w:webHidden/>
           </w:rPr>
-          <w:instrText xml:space="preserve"> PAGEREF _Toc513924624 \h </w:instrText>
+          <w:instrText xml:space="preserve"> PAGEREF _Toc514089392 \h </w:instrText>
         </w:r>
         <w:r>
           <w:rPr>
@@ -3631,7 +3886,7 @@
           <w:lang w:eastAsia="es-MX"/>
         </w:rPr>
       </w:pPr>
-      <w:hyperlink w:anchor="_Toc513924625" w:history="1">
+      <w:hyperlink w:anchor="_Toc514089393" w:history="1">
         <w:r>
           <w:rPr>
             <w:rStyle w:val="Hipervnculo"/>
@@ -3658,7 +3913,7 @@
             <w:noProof/>
             <w:webHidden/>
           </w:rPr>
-          <w:instrText xml:space="preserve"> PAGEREF _Toc513924625 \h </w:instrText>
+          <w:instrText xml:space="preserve"> PAGEREF _Toc514089393 \h </w:instrText>
         </w:r>
         <w:r>
           <w:rPr>
@@ -3704,7 +3959,7 @@
           <w:lang w:eastAsia="es-MX"/>
         </w:rPr>
       </w:pPr>
-      <w:hyperlink w:anchor="_Toc513924626" w:history="1">
+      <w:hyperlink w:anchor="_Toc514089394" w:history="1">
         <w:r>
           <w:rPr>
             <w:rStyle w:val="Hipervnculo"/>
@@ -3731,7 +3986,7 @@
             <w:noProof/>
             <w:webHidden/>
           </w:rPr>
-          <w:instrText xml:space="preserve"> PAGEREF _Toc513924626 \h </w:instrText>
+          <w:instrText xml:space="preserve"> PAGEREF _Toc514089394 \h </w:instrText>
         </w:r>
         <w:r>
           <w:rPr>
@@ -3777,7 +4032,7 @@
           <w:lang w:eastAsia="es-MX"/>
         </w:rPr>
       </w:pPr>
-      <w:hyperlink w:anchor="_Toc513924627" w:history="1">
+      <w:hyperlink w:anchor="_Toc514089395" w:history="1">
         <w:r>
           <w:rPr>
             <w:rStyle w:val="Hipervnculo"/>
@@ -3804,7 +4059,7 @@
             <w:noProof/>
             <w:webHidden/>
           </w:rPr>
-          <w:instrText xml:space="preserve"> PAGEREF _Toc513924627 \h </w:instrText>
+          <w:instrText xml:space="preserve"> PAGEREF _Toc514089395 \h </w:instrText>
         </w:r>
         <w:r>
           <w:rPr>
@@ -3850,7 +4105,7 @@
           <w:lang w:eastAsia="es-MX"/>
         </w:rPr>
       </w:pPr>
-      <w:hyperlink w:anchor="_Toc513924628" w:history="1">
+      <w:hyperlink w:anchor="_Toc514089396" w:history="1">
         <w:r>
           <w:rPr>
             <w:rStyle w:val="Hipervnculo"/>
@@ -3877,7 +4132,7 @@
             <w:noProof/>
             <w:webHidden/>
           </w:rPr>
-          <w:instrText xml:space="preserve"> PAGEREF _Toc513924628 \h </w:instrText>
+          <w:instrText xml:space="preserve"> PAGEREF _Toc514089396 \h </w:instrText>
         </w:r>
         <w:r>
           <w:rPr>
@@ -3923,7 +4178,7 @@
           <w:lang w:eastAsia="es-MX"/>
         </w:rPr>
       </w:pPr>
-      <w:hyperlink w:anchor="_Toc513924629" w:history="1">
+      <w:hyperlink w:anchor="_Toc514089397" w:history="1">
         <w:r>
           <w:rPr>
             <w:rStyle w:val="Hipervnculo"/>
@@ -3950,7 +4205,7 @@
             <w:noProof/>
             <w:webHidden/>
           </w:rPr>
-          <w:instrText xml:space="preserve"> PAGEREF _Toc513924629 \h </w:instrText>
+          <w:instrText xml:space="preserve"> PAGEREF _Toc514089397 \h </w:instrText>
         </w:r>
         <w:r>
           <w:rPr>
@@ -3982,6 +4237,663 @@
       </w:hyperlink>
     </w:p>
     <w:p>
+      <w:pPr>
+        <w:pStyle w:val="Tabladeilustraciones"/>
+        <w:tabs>
+          <w:tab w:val="right" w:leader="dot" w:pos="8828"/>
+        </w:tabs>
+        <w:rPr>
+          <w:rFonts w:eastAsiaTheme="minorEastAsia" w:cstheme="minorBidi"/>
+          <w:smallCaps w:val="0"/>
+          <w:noProof/>
+          <w:sz w:val="22"/>
+          <w:szCs w:val="22"/>
+          <w:lang w:eastAsia="es-MX"/>
+        </w:rPr>
+      </w:pPr>
+      <w:hyperlink w:anchor="_Toc514089398" w:history="1">
+        <w:r>
+          <w:rPr>
+            <w:rStyle w:val="Hipervnculo"/>
+            <w:noProof/>
+          </w:rPr>
+          <w:t>Ilustración 11 - Pantalla iniciar sesión (web)</w:t>
+        </w:r>
+        <w:r>
+          <w:rPr>
+            <w:noProof/>
+            <w:webHidden/>
+          </w:rPr>
+          <w:tab/>
+        </w:r>
+        <w:r>
+          <w:rPr>
+            <w:noProof/>
+            <w:webHidden/>
+          </w:rPr>
+          <w:fldChar w:fldCharType="begin"/>
+        </w:r>
+        <w:r>
+          <w:rPr>
+            <w:noProof/>
+            <w:webHidden/>
+          </w:rPr>
+          <w:instrText xml:space="preserve"> PAGEREF _Toc514089398 \h </w:instrText>
+        </w:r>
+        <w:r>
+          <w:rPr>
+            <w:noProof/>
+            <w:webHidden/>
+          </w:rPr>
+        </w:r>
+        <w:r>
+          <w:rPr>
+            <w:noProof/>
+            <w:webHidden/>
+          </w:rPr>
+          <w:fldChar w:fldCharType="separate"/>
+        </w:r>
+        <w:r>
+          <w:rPr>
+            <w:noProof/>
+            <w:webHidden/>
+          </w:rPr>
+          <w:t>28</w:t>
+        </w:r>
+        <w:r>
+          <w:rPr>
+            <w:noProof/>
+            <w:webHidden/>
+          </w:rPr>
+          <w:fldChar w:fldCharType="end"/>
+        </w:r>
+      </w:hyperlink>
+    </w:p>
+    <w:p>
+      <w:pPr>
+        <w:pStyle w:val="Tabladeilustraciones"/>
+        <w:tabs>
+          <w:tab w:val="right" w:leader="dot" w:pos="8828"/>
+        </w:tabs>
+        <w:rPr>
+          <w:rFonts w:eastAsiaTheme="minorEastAsia" w:cstheme="minorBidi"/>
+          <w:smallCaps w:val="0"/>
+          <w:noProof/>
+          <w:sz w:val="22"/>
+          <w:szCs w:val="22"/>
+          <w:lang w:eastAsia="es-MX"/>
+        </w:rPr>
+      </w:pPr>
+      <w:hyperlink w:anchor="_Toc514089399" w:history="1">
+        <w:r>
+          <w:rPr>
+            <w:rStyle w:val="Hipervnculo"/>
+            <w:noProof/>
+          </w:rPr>
+          <w:t>Ilustración 12 - Pantalla prev. crear cuenta (web).</w:t>
+        </w:r>
+        <w:r>
+          <w:rPr>
+            <w:noProof/>
+            <w:webHidden/>
+          </w:rPr>
+          <w:tab/>
+        </w:r>
+        <w:r>
+          <w:rPr>
+            <w:noProof/>
+            <w:webHidden/>
+          </w:rPr>
+          <w:fldChar w:fldCharType="begin"/>
+        </w:r>
+        <w:r>
+          <w:rPr>
+            <w:noProof/>
+            <w:webHidden/>
+          </w:rPr>
+          <w:instrText xml:space="preserve"> PAGEREF _Toc514089399 \h </w:instrText>
+        </w:r>
+        <w:r>
+          <w:rPr>
+            <w:noProof/>
+            <w:webHidden/>
+          </w:rPr>
+        </w:r>
+        <w:r>
+          <w:rPr>
+            <w:noProof/>
+            <w:webHidden/>
+          </w:rPr>
+          <w:fldChar w:fldCharType="separate"/>
+        </w:r>
+        <w:r>
+          <w:rPr>
+            <w:noProof/>
+            <w:webHidden/>
+          </w:rPr>
+          <w:t>28</w:t>
+        </w:r>
+        <w:r>
+          <w:rPr>
+            <w:noProof/>
+            <w:webHidden/>
+          </w:rPr>
+          <w:fldChar w:fldCharType="end"/>
+        </w:r>
+      </w:hyperlink>
+    </w:p>
+    <w:p>
+      <w:pPr>
+        <w:pStyle w:val="Tabladeilustraciones"/>
+        <w:tabs>
+          <w:tab w:val="right" w:leader="dot" w:pos="8828"/>
+        </w:tabs>
+        <w:rPr>
+          <w:rFonts w:eastAsiaTheme="minorEastAsia" w:cstheme="minorBidi"/>
+          <w:smallCaps w:val="0"/>
+          <w:noProof/>
+          <w:sz w:val="22"/>
+          <w:szCs w:val="22"/>
+          <w:lang w:eastAsia="es-MX"/>
+        </w:rPr>
+      </w:pPr>
+      <w:hyperlink w:anchor="_Toc514089400" w:history="1">
+        <w:r>
+          <w:rPr>
+            <w:rStyle w:val="Hipervnculo"/>
+            <w:noProof/>
+          </w:rPr>
+          <w:t>Ilustración 13 - Pantalla crear cuenta solicitante (web)</w:t>
+        </w:r>
+        <w:r>
+          <w:rPr>
+            <w:noProof/>
+            <w:webHidden/>
+          </w:rPr>
+          <w:tab/>
+        </w:r>
+        <w:r>
+          <w:rPr>
+            <w:noProof/>
+            <w:webHidden/>
+          </w:rPr>
+          <w:fldChar w:fldCharType="begin"/>
+        </w:r>
+        <w:r>
+          <w:rPr>
+            <w:noProof/>
+            <w:webHidden/>
+          </w:rPr>
+          <w:instrText xml:space="preserve"> PAGEREF _Toc514089400 \h </w:instrText>
+        </w:r>
+        <w:r>
+          <w:rPr>
+            <w:noProof/>
+            <w:webHidden/>
+          </w:rPr>
+        </w:r>
+        <w:r>
+          <w:rPr>
+            <w:noProof/>
+            <w:webHidden/>
+          </w:rPr>
+          <w:fldChar w:fldCharType="separate"/>
+        </w:r>
+        <w:r>
+          <w:rPr>
+            <w:noProof/>
+            <w:webHidden/>
+          </w:rPr>
+          <w:t>29</w:t>
+        </w:r>
+        <w:r>
+          <w:rPr>
+            <w:noProof/>
+            <w:webHidden/>
+          </w:rPr>
+          <w:fldChar w:fldCharType="end"/>
+        </w:r>
+      </w:hyperlink>
+    </w:p>
+    <w:p>
+      <w:pPr>
+        <w:pStyle w:val="Tabladeilustraciones"/>
+        <w:tabs>
+          <w:tab w:val="right" w:leader="dot" w:pos="8828"/>
+        </w:tabs>
+        <w:rPr>
+          <w:rFonts w:eastAsiaTheme="minorEastAsia" w:cstheme="minorBidi"/>
+          <w:smallCaps w:val="0"/>
+          <w:noProof/>
+          <w:sz w:val="22"/>
+          <w:szCs w:val="22"/>
+          <w:lang w:eastAsia="es-MX"/>
+        </w:rPr>
+      </w:pPr>
+      <w:hyperlink w:anchor="_Toc514089401" w:history="1">
+        <w:r>
+          <w:rPr>
+            <w:rStyle w:val="Hipervnculo"/>
+            <w:noProof/>
+          </w:rPr>
+          <w:t>Ilustración 14 - Pantalla consultar perfil solicitante (web)</w:t>
+        </w:r>
+        <w:r>
+          <w:rPr>
+            <w:noProof/>
+            <w:webHidden/>
+          </w:rPr>
+          <w:tab/>
+        </w:r>
+        <w:r>
+          <w:rPr>
+            <w:noProof/>
+            <w:webHidden/>
+          </w:rPr>
+          <w:fldChar w:fldCharType="begin"/>
+        </w:r>
+        <w:r>
+          <w:rPr>
+            <w:noProof/>
+            <w:webHidden/>
+          </w:rPr>
+          <w:instrText xml:space="preserve"> PAGEREF _Toc514089401 \h </w:instrText>
+        </w:r>
+        <w:r>
+          <w:rPr>
+            <w:noProof/>
+            <w:webHidden/>
+          </w:rPr>
+        </w:r>
+        <w:r>
+          <w:rPr>
+            <w:noProof/>
+            <w:webHidden/>
+          </w:rPr>
+          <w:fldChar w:fldCharType="separate"/>
+        </w:r>
+        <w:r>
+          <w:rPr>
+            <w:noProof/>
+            <w:webHidden/>
+          </w:rPr>
+          <w:t>29</w:t>
+        </w:r>
+        <w:r>
+          <w:rPr>
+            <w:noProof/>
+            <w:webHidden/>
+          </w:rPr>
+          <w:fldChar w:fldCharType="end"/>
+        </w:r>
+      </w:hyperlink>
+    </w:p>
+    <w:p>
+      <w:pPr>
+        <w:pStyle w:val="Tabladeilustraciones"/>
+        <w:tabs>
+          <w:tab w:val="right" w:leader="dot" w:pos="8828"/>
+        </w:tabs>
+        <w:rPr>
+          <w:rFonts w:eastAsiaTheme="minorEastAsia" w:cstheme="minorBidi"/>
+          <w:smallCaps w:val="0"/>
+          <w:noProof/>
+          <w:sz w:val="22"/>
+          <w:szCs w:val="22"/>
+          <w:lang w:eastAsia="es-MX"/>
+        </w:rPr>
+      </w:pPr>
+      <w:hyperlink w:anchor="_Toc514089402" w:history="1">
+        <w:r>
+          <w:rPr>
+            <w:rStyle w:val="Hipervnculo"/>
+            <w:noProof/>
+          </w:rPr>
+          <w:t>Ilustración 15 - Pantalla modificar cuenta solicitante (web)</w:t>
+        </w:r>
+        <w:r>
+          <w:rPr>
+            <w:noProof/>
+            <w:webHidden/>
+          </w:rPr>
+          <w:tab/>
+        </w:r>
+        <w:r>
+          <w:rPr>
+            <w:noProof/>
+            <w:webHidden/>
+          </w:rPr>
+          <w:fldChar w:fldCharType="begin"/>
+        </w:r>
+        <w:r>
+          <w:rPr>
+            <w:noProof/>
+            <w:webHidden/>
+          </w:rPr>
+          <w:instrText xml:space="preserve"> PAGEREF _Toc514089402 \h </w:instrText>
+        </w:r>
+        <w:r>
+          <w:rPr>
+            <w:noProof/>
+            <w:webHidden/>
+          </w:rPr>
+        </w:r>
+        <w:r>
+          <w:rPr>
+            <w:noProof/>
+            <w:webHidden/>
+          </w:rPr>
+          <w:fldChar w:fldCharType="separate"/>
+        </w:r>
+        <w:r>
+          <w:rPr>
+            <w:noProof/>
+            <w:webHidden/>
+          </w:rPr>
+          <w:t>30</w:t>
+        </w:r>
+        <w:r>
+          <w:rPr>
+            <w:noProof/>
+            <w:webHidden/>
+          </w:rPr>
+          <w:fldChar w:fldCharType="end"/>
+        </w:r>
+      </w:hyperlink>
+    </w:p>
+    <w:p>
+      <w:pPr>
+        <w:pStyle w:val="Tabladeilustraciones"/>
+        <w:tabs>
+          <w:tab w:val="right" w:leader="dot" w:pos="8828"/>
+        </w:tabs>
+        <w:rPr>
+          <w:rFonts w:eastAsiaTheme="minorEastAsia" w:cstheme="minorBidi"/>
+          <w:smallCaps w:val="0"/>
+          <w:noProof/>
+          <w:sz w:val="22"/>
+          <w:szCs w:val="22"/>
+          <w:lang w:eastAsia="es-MX"/>
+        </w:rPr>
+      </w:pPr>
+      <w:hyperlink w:anchor="_Toc514089403" w:history="1">
+        <w:r>
+          <w:rPr>
+            <w:rStyle w:val="Hipervnculo"/>
+            <w:noProof/>
+          </w:rPr>
+          <w:t>Ilustración 16 - Pantalla consultar peticiones (web)</w:t>
+        </w:r>
+        <w:r>
+          <w:rPr>
+            <w:noProof/>
+            <w:webHidden/>
+          </w:rPr>
+          <w:tab/>
+        </w:r>
+        <w:r>
+          <w:rPr>
+            <w:noProof/>
+            <w:webHidden/>
+          </w:rPr>
+          <w:fldChar w:fldCharType="begin"/>
+        </w:r>
+        <w:r>
+          <w:rPr>
+            <w:noProof/>
+            <w:webHidden/>
+          </w:rPr>
+          <w:instrText xml:space="preserve"> PAGEREF _Toc514089403 \h </w:instrText>
+        </w:r>
+        <w:r>
+          <w:rPr>
+            <w:noProof/>
+            <w:webHidden/>
+          </w:rPr>
+        </w:r>
+        <w:r>
+          <w:rPr>
+            <w:noProof/>
+            <w:webHidden/>
+          </w:rPr>
+          <w:fldChar w:fldCharType="separate"/>
+        </w:r>
+        <w:r>
+          <w:rPr>
+            <w:noProof/>
+            <w:webHidden/>
+          </w:rPr>
+          <w:t>30</w:t>
+        </w:r>
+        <w:r>
+          <w:rPr>
+            <w:noProof/>
+            <w:webHidden/>
+          </w:rPr>
+          <w:fldChar w:fldCharType="end"/>
+        </w:r>
+      </w:hyperlink>
+    </w:p>
+    <w:p>
+      <w:pPr>
+        <w:pStyle w:val="Tabladeilustraciones"/>
+        <w:tabs>
+          <w:tab w:val="right" w:leader="dot" w:pos="8828"/>
+        </w:tabs>
+        <w:rPr>
+          <w:rFonts w:eastAsiaTheme="minorEastAsia" w:cstheme="minorBidi"/>
+          <w:smallCaps w:val="0"/>
+          <w:noProof/>
+          <w:sz w:val="22"/>
+          <w:szCs w:val="22"/>
+          <w:lang w:eastAsia="es-MX"/>
+        </w:rPr>
+      </w:pPr>
+      <w:hyperlink w:anchor="_Toc514089404" w:history="1">
+        <w:r>
+          <w:rPr>
+            <w:rStyle w:val="Hipervnculo"/>
+            <w:noProof/>
+          </w:rPr>
+          <w:t>Ilustración 17 - Pantalla consultar perfil prestador (web)</w:t>
+        </w:r>
+        <w:r>
+          <w:rPr>
+            <w:noProof/>
+            <w:webHidden/>
+          </w:rPr>
+          <w:tab/>
+        </w:r>
+        <w:r>
+          <w:rPr>
+            <w:noProof/>
+            <w:webHidden/>
+          </w:rPr>
+          <w:fldChar w:fldCharType="begin"/>
+        </w:r>
+        <w:r>
+          <w:rPr>
+            <w:noProof/>
+            <w:webHidden/>
+          </w:rPr>
+          <w:instrText xml:space="preserve"> PAGEREF _Toc514089404 \h </w:instrText>
+        </w:r>
+        <w:r>
+          <w:rPr>
+            <w:noProof/>
+            <w:webHidden/>
+          </w:rPr>
+        </w:r>
+        <w:r>
+          <w:rPr>
+            <w:noProof/>
+            <w:webHidden/>
+          </w:rPr>
+          <w:fldChar w:fldCharType="separate"/>
+        </w:r>
+        <w:r>
+          <w:rPr>
+            <w:noProof/>
+            <w:webHidden/>
+          </w:rPr>
+          <w:t>31</w:t>
+        </w:r>
+        <w:r>
+          <w:rPr>
+            <w:noProof/>
+            <w:webHidden/>
+          </w:rPr>
+          <w:fldChar w:fldCharType="end"/>
+        </w:r>
+      </w:hyperlink>
+    </w:p>
+    <w:p>
+      <w:pPr>
+        <w:pStyle w:val="Tabladeilustraciones"/>
+        <w:tabs>
+          <w:tab w:val="right" w:leader="dot" w:pos="8828"/>
+        </w:tabs>
+        <w:rPr>
+          <w:rFonts w:eastAsiaTheme="minorEastAsia" w:cstheme="minorBidi"/>
+          <w:smallCaps w:val="0"/>
+          <w:noProof/>
+          <w:sz w:val="22"/>
+          <w:szCs w:val="22"/>
+          <w:lang w:eastAsia="es-MX"/>
+        </w:rPr>
+      </w:pPr>
+      <w:hyperlink w:anchor="_Toc514089405" w:history="1">
+        <w:r>
+          <w:rPr>
+            <w:rStyle w:val="Hipervnculo"/>
+            <w:noProof/>
+          </w:rPr>
+          <w:t>Ilustración 18 - Pantalla crear cuenta prestador (web)</w:t>
+        </w:r>
+        <w:r>
+          <w:rPr>
+            <w:noProof/>
+            <w:webHidden/>
+          </w:rPr>
+          <w:tab/>
+        </w:r>
+        <w:r>
+          <w:rPr>
+            <w:noProof/>
+            <w:webHidden/>
+          </w:rPr>
+          <w:fldChar w:fldCharType="begin"/>
+        </w:r>
+        <w:r>
+          <w:rPr>
+            <w:noProof/>
+            <w:webHidden/>
+          </w:rPr>
+          <w:instrText xml:space="preserve"> PAGEREF _Toc514089405 \h </w:instrText>
+        </w:r>
+        <w:r>
+          <w:rPr>
+            <w:noProof/>
+            <w:webHidden/>
+          </w:rPr>
+        </w:r>
+        <w:r>
+          <w:rPr>
+            <w:noProof/>
+            <w:webHidden/>
+          </w:rPr>
+          <w:fldChar w:fldCharType="separate"/>
+        </w:r>
+        <w:r>
+          <w:rPr>
+            <w:noProof/>
+            <w:webHidden/>
+          </w:rPr>
+          <w:t>31</w:t>
+        </w:r>
+        <w:r>
+          <w:rPr>
+            <w:noProof/>
+            <w:webHidden/>
+          </w:rPr>
+          <w:fldChar w:fldCharType="end"/>
+        </w:r>
+      </w:hyperlink>
+    </w:p>
+    <w:p>
+      <w:pPr>
+        <w:pStyle w:val="Tabladeilustraciones"/>
+        <w:tabs>
+          <w:tab w:val="right" w:leader="dot" w:pos="8828"/>
+        </w:tabs>
+        <w:rPr>
+          <w:rFonts w:eastAsiaTheme="minorEastAsia" w:cstheme="minorBidi"/>
+          <w:smallCaps w:val="0"/>
+          <w:noProof/>
+          <w:sz w:val="22"/>
+          <w:szCs w:val="22"/>
+          <w:lang w:eastAsia="es-MX"/>
+        </w:rPr>
+      </w:pPr>
+      <w:hyperlink w:anchor="_Toc514089406" w:history="1">
+        <w:r>
+          <w:rPr>
+            <w:rStyle w:val="Hipervnculo"/>
+            <w:noProof/>
+          </w:rPr>
+          <w:t>Ilustración 19 - Pantalla modificar perfil prestador (web)</w:t>
+        </w:r>
+        <w:r>
+          <w:rPr>
+            <w:noProof/>
+            <w:webHidden/>
+          </w:rPr>
+          <w:tab/>
+        </w:r>
+        <w:r>
+          <w:rPr>
+            <w:noProof/>
+            <w:webHidden/>
+          </w:rPr>
+          <w:fldChar w:fldCharType="begin"/>
+        </w:r>
+        <w:r>
+          <w:rPr>
+            <w:noProof/>
+            <w:webHidden/>
+          </w:rPr>
+          <w:instrText xml:space="preserve"> PAGEREF _Toc514089406 \h </w:instrText>
+        </w:r>
+        <w:r>
+          <w:rPr>
+            <w:noProof/>
+            <w:webHidden/>
+          </w:rPr>
+        </w:r>
+        <w:r>
+          <w:rPr>
+            <w:noProof/>
+            <w:webHidden/>
+          </w:rPr>
+          <w:fldChar w:fldCharType="separate"/>
+        </w:r>
+        <w:r>
+          <w:rPr>
+            <w:noProof/>
+            <w:webHidden/>
+          </w:rPr>
+          <w:t>32</w:t>
+        </w:r>
+        <w:r>
+          <w:rPr>
+            <w:noProof/>
+            <w:webHidden/>
+          </w:rPr>
+          <w:fldChar w:fldCharType="end"/>
+        </w:r>
+      </w:hyperlink>
+    </w:p>
+    <w:p>
       <w:r>
         <w:fldChar w:fldCharType="end"/>
       </w:r>
@@ -3999,15 +4911,10 @@
     <w:p/>
     <w:p/>
     <w:p/>
-    <w:p/>
-    <w:p/>
-    <w:p/>
-    <w:p/>
-    <w:p/>
-    <w:p/>
-    <w:p/>
-    <w:p/>
-    <w:p/>
+    <w:p>
+      <w:bookmarkStart w:id="0" w:name="_GoBack"/>
+      <w:bookmarkEnd w:id="0"/>
+    </w:p>
     <w:p>
       <w:pPr>
         <w:pStyle w:val="Ttulo1"/>
@@ -4016,7 +4923,7 @@
           <w:numId w:val="1"/>
         </w:numPr>
       </w:pPr>
-      <w:bookmarkStart w:id="1" w:name="_Toc513924590"/>
+      <w:bookmarkStart w:id="1" w:name="_Toc514089355"/>
       <w:r>
         <w:lastRenderedPageBreak/>
         <w:t>Introducción.</w:t>
@@ -4160,7 +5067,7 @@
         </w:numPr>
         <w:jc w:val="both"/>
       </w:pPr>
-      <w:bookmarkStart w:id="2" w:name="_Toc513924591"/>
+      <w:bookmarkStart w:id="2" w:name="_Toc514089356"/>
       <w:r>
         <w:t>Propósito.</w:t>
       </w:r>
@@ -4193,7 +5100,7 @@
         </w:numPr>
         <w:jc w:val="both"/>
       </w:pPr>
-      <w:bookmarkStart w:id="3" w:name="_Toc513924592"/>
+      <w:bookmarkStart w:id="3" w:name="_Toc514089357"/>
       <w:r>
         <w:t>Ámbito del sistema.</w:t>
       </w:r>
@@ -4252,7 +5159,7 @@
         </w:numPr>
         <w:jc w:val="both"/>
       </w:pPr>
-      <w:bookmarkStart w:id="4" w:name="_Toc513924593"/>
+      <w:bookmarkStart w:id="4" w:name="_Toc514089358"/>
       <w:r>
         <w:t>Definiciones, acrónimos y abreviaturas.</w:t>
       </w:r>
@@ -4267,7 +5174,7 @@
         </w:numPr>
         <w:jc w:val="both"/>
       </w:pPr>
-      <w:bookmarkStart w:id="5" w:name="_Toc513924594"/>
+      <w:bookmarkStart w:id="5" w:name="_Toc514089359"/>
       <w:r>
         <w:t>Referencias.</w:t>
       </w:r>
@@ -4282,7 +5189,7 @@
         </w:numPr>
         <w:jc w:val="both"/>
       </w:pPr>
-      <w:bookmarkStart w:id="6" w:name="_Toc513924595"/>
+      <w:bookmarkStart w:id="6" w:name="_Toc514089360"/>
       <w:r>
         <w:t>Visión general del documento.</w:t>
       </w:r>
@@ -4397,7 +5304,7 @@
         </w:numPr>
         <w:jc w:val="both"/>
       </w:pPr>
-      <w:bookmarkStart w:id="7" w:name="_Toc513924596"/>
+      <w:bookmarkStart w:id="7" w:name="_Toc514089361"/>
       <w:r>
         <w:lastRenderedPageBreak/>
         <w:t>Descripción general.</w:t>
@@ -4442,7 +5349,7 @@
         </w:numPr>
         <w:jc w:val="both"/>
       </w:pPr>
-      <w:bookmarkStart w:id="8" w:name="_Toc513924597"/>
+      <w:bookmarkStart w:id="8" w:name="_Toc514089362"/>
       <w:r>
         <w:t>Perspectiva del producto.</w:t>
       </w:r>
@@ -4476,7 +5383,7 @@
         <w:jc w:val="both"/>
       </w:pPr>
       <w:bookmarkStart w:id="9" w:name="_Funciones_del_producto."/>
-      <w:bookmarkStart w:id="10" w:name="_Toc513924598"/>
+      <w:bookmarkStart w:id="10" w:name="_Toc514089363"/>
       <w:bookmarkEnd w:id="9"/>
       <w:r>
         <w:t>Funciones del producto.</w:t>
@@ -4573,7 +5480,7 @@
         <w:pStyle w:val="Descripcin"/>
         <w:jc w:val="both"/>
       </w:pPr>
-      <w:bookmarkStart w:id="11" w:name="_Toc513924620"/>
+      <w:bookmarkStart w:id="11" w:name="_Toc514089388"/>
       <w:r>
         <w:t xml:space="preserve">Ilustración </w:t>
       </w:r>
@@ -4624,7 +5531,7 @@
           <w:numId w:val="1"/>
         </w:numPr>
       </w:pPr>
-      <w:bookmarkStart w:id="12" w:name="_Toc513924599"/>
+      <w:bookmarkStart w:id="12" w:name="_Toc514089364"/>
       <w:r>
         <w:t>Prestadores de servicios.</w:t>
       </w:r>
@@ -4747,7 +5654,7 @@
           <w:numId w:val="1"/>
         </w:numPr>
       </w:pPr>
-      <w:bookmarkStart w:id="13" w:name="_Toc513924600"/>
+      <w:bookmarkStart w:id="13" w:name="_Toc514089365"/>
       <w:r>
         <w:t>Solicitantes.</w:t>
       </w:r>
@@ -4861,7 +5768,7 @@
           <w:numId w:val="1"/>
         </w:numPr>
       </w:pPr>
-      <w:bookmarkStart w:id="14" w:name="_Toc513924601"/>
+      <w:bookmarkStart w:id="14" w:name="_Toc514089366"/>
       <w:r>
         <w:t>Administrador.</w:t>
       </w:r>
@@ -4899,7 +5806,7 @@
         </w:numPr>
         <w:jc w:val="both"/>
       </w:pPr>
-      <w:bookmarkStart w:id="15" w:name="_Toc513924602"/>
+      <w:bookmarkStart w:id="15" w:name="_Toc514089367"/>
       <w:r>
         <w:t>Características de los usuarios.</w:t>
       </w:r>
@@ -5378,7 +6285,7 @@
         </w:numPr>
         <w:jc w:val="both"/>
       </w:pPr>
-      <w:bookmarkStart w:id="16" w:name="_Toc513924603"/>
+      <w:bookmarkStart w:id="16" w:name="_Toc514089368"/>
       <w:r>
         <w:t>Restricciones.</w:t>
       </w:r>
@@ -5523,7 +6430,7 @@
         <w:jc w:val="both"/>
       </w:pPr>
       <w:bookmarkStart w:id="17" w:name="_Suposiciones_y_dependencias."/>
-      <w:bookmarkStart w:id="18" w:name="_Toc513924604"/>
+      <w:bookmarkStart w:id="18" w:name="_Toc514089369"/>
       <w:bookmarkEnd w:id="17"/>
       <w:r>
         <w:t>Suposiciones y dependencias.</w:t>
@@ -5727,7 +6634,7 @@
         </w:numPr>
         <w:jc w:val="both"/>
       </w:pPr>
-      <w:bookmarkStart w:id="19" w:name="_Toc513924605"/>
+      <w:bookmarkStart w:id="19" w:name="_Toc514089370"/>
       <w:r>
         <w:t>Requerimientos específicos.</w:t>
       </w:r>
@@ -5760,7 +6667,7 @@
         </w:numPr>
         <w:jc w:val="both"/>
       </w:pPr>
-      <w:bookmarkStart w:id="20" w:name="_Toc513924606"/>
+      <w:bookmarkStart w:id="20" w:name="_Toc514089371"/>
       <w:r>
         <w:t>Interfaces externas.</w:t>
       </w:r>
@@ -5775,7 +6682,7 @@
         </w:numPr>
         <w:jc w:val="both"/>
       </w:pPr>
-      <w:bookmarkStart w:id="21" w:name="_Toc513924607"/>
+      <w:bookmarkStart w:id="21" w:name="_Toc514089372"/>
       <w:r>
         <w:t>Funciones.</w:t>
       </w:r>
@@ -5949,7 +6856,7 @@
           <w:numId w:val="1"/>
         </w:numPr>
       </w:pPr>
-      <w:bookmarkStart w:id="22" w:name="_Toc513924608"/>
+      <w:bookmarkStart w:id="22" w:name="_Toc514089373"/>
       <w:r>
         <w:lastRenderedPageBreak/>
         <w:t>Solicitante.</w:t>
@@ -11513,7 +12420,7 @@
           <w:numId w:val="1"/>
         </w:numPr>
       </w:pPr>
-      <w:bookmarkStart w:id="23" w:name="_Toc513924609"/>
+      <w:bookmarkStart w:id="23" w:name="_Toc514089374"/>
       <w:r>
         <w:lastRenderedPageBreak/>
         <w:t>Prestador de servicios.</w:t>
@@ -16430,7 +17337,7 @@
           <w:numId w:val="1"/>
         </w:numPr>
       </w:pPr>
-      <w:bookmarkStart w:id="24" w:name="_Toc513924610"/>
+      <w:bookmarkStart w:id="24" w:name="_Toc514089375"/>
       <w:r>
         <w:lastRenderedPageBreak/>
         <w:t>Administrador.</w:t>
@@ -17100,7 +18007,7 @@
         </w:numPr>
         <w:jc w:val="both"/>
       </w:pPr>
-      <w:bookmarkStart w:id="25" w:name="_Toc513924611"/>
+      <w:bookmarkStart w:id="25" w:name="_Toc514089376"/>
       <w:r>
         <w:t>Requisitos de rendimiento.</w:t>
       </w:r>
@@ -17202,7 +18109,7 @@
         </w:numPr>
         <w:jc w:val="both"/>
       </w:pPr>
-      <w:bookmarkStart w:id="26" w:name="_Toc513924612"/>
+      <w:bookmarkStart w:id="26" w:name="_Toc514089377"/>
       <w:r>
         <w:t>Restricciones de diseño.</w:t>
       </w:r>
@@ -17264,7 +18171,7 @@
         </w:numPr>
         <w:jc w:val="both"/>
       </w:pPr>
-      <w:bookmarkStart w:id="27" w:name="_Toc513924613"/>
+      <w:bookmarkStart w:id="27" w:name="_Toc514089378"/>
       <w:r>
         <w:t>Atributos del sistema.</w:t>
       </w:r>
@@ -17452,7 +18359,7 @@
         </w:numPr>
         <w:jc w:val="both"/>
       </w:pPr>
-      <w:bookmarkStart w:id="28" w:name="_Toc513924614"/>
+      <w:bookmarkStart w:id="28" w:name="_Toc514089379"/>
       <w:r>
         <w:t>Otros requisitos.</w:t>
       </w:r>
@@ -17485,7 +18392,7 @@
         </w:numPr>
         <w:jc w:val="both"/>
       </w:pPr>
-      <w:bookmarkStart w:id="29" w:name="_Toc513924615"/>
+      <w:bookmarkStart w:id="29" w:name="_Toc514089380"/>
       <w:r>
         <w:t>Apéndices.</w:t>
       </w:r>
@@ -17500,9 +18407,18 @@
         </w:numPr>
         <w:jc w:val="both"/>
       </w:pPr>
-      <w:bookmarkStart w:id="30" w:name="_Toc513924616"/>
+      <w:bookmarkStart w:id="30" w:name="_Toc514089381"/>
       <w:r>
-        <w:t>Pantallas.</w:t>
+        <w:t>Pantallas</w:t>
+      </w:r>
+      <w:r>
+        <w:t xml:space="preserve"> </w:t>
+      </w:r>
+      <w:r>
+        <w:t>Android</w:t>
+      </w:r>
+      <w:r>
+        <w:t>.</w:t>
       </w:r>
       <w:bookmarkEnd w:id="30"/>
     </w:p>
@@ -17522,6 +18438,14 @@
           <w:szCs w:val="24"/>
         </w:rPr>
         <w:t>Esta sección muestra los prototipos de pantalla o mockups</w:t>
+      </w:r>
+      <w:r>
+        <w:rPr>
+          <w:rFonts w:ascii="Arial" w:hAnsi="Arial" w:cs="Arial"/>
+          <w:sz w:val="24"/>
+          <w:szCs w:val="24"/>
+        </w:rPr>
+        <w:t xml:space="preserve"> para Android</w:t>
       </w:r>
       <w:r>
         <w:rPr>
@@ -17537,7 +18461,7 @@
           <w:sz w:val="24"/>
           <w:szCs w:val="24"/>
         </w:rPr>
-        <w:t>, estos representan la forma gráfica en que interactuarán los usuarios y como serán las salidas esperadas y el orden en que se mostrarán.</w:t>
+        <w:t>.</w:t>
       </w:r>
     </w:p>
     <w:p>
@@ -17688,7 +18612,7 @@
           <w:szCs w:val="24"/>
         </w:rPr>
       </w:pPr>
-      <w:bookmarkStart w:id="31" w:name="_Toc513924621"/>
+      <w:bookmarkStart w:id="31" w:name="_Toc514089389"/>
       <w:r>
         <w:t xml:space="preserve">Ilustración </w:t>
       </w:r>
@@ -17713,7 +18637,7 @@
           <w:numId w:val="1"/>
         </w:numPr>
       </w:pPr>
-      <w:bookmarkStart w:id="32" w:name="_Toc513924617"/>
+      <w:bookmarkStart w:id="32" w:name="_Toc514089382"/>
       <w:r>
         <w:lastRenderedPageBreak/>
         <w:t>Solicitante.</w:t>
@@ -17787,7 +18711,7 @@
       <w:pPr>
         <w:pStyle w:val="Descripcin"/>
       </w:pPr>
-      <w:bookmarkStart w:id="33" w:name="_Toc513924622"/>
+      <w:bookmarkStart w:id="33" w:name="_Toc514089390"/>
       <w:r>
         <w:t xml:space="preserve">Ilustración </w:t>
       </w:r>
@@ -17869,7 +18793,7 @@
       <w:pPr>
         <w:pStyle w:val="Descripcin"/>
       </w:pPr>
-      <w:bookmarkStart w:id="34" w:name="_Toc513924623"/>
+      <w:bookmarkStart w:id="34" w:name="_Toc514089391"/>
       <w:r>
         <w:t xml:space="preserve">Ilustración </w:t>
       </w:r>
@@ -17957,7 +18881,7 @@
       <w:pPr>
         <w:pStyle w:val="Descripcin"/>
       </w:pPr>
-      <w:bookmarkStart w:id="35" w:name="_Toc513924624"/>
+      <w:bookmarkStart w:id="35" w:name="_Toc514089392"/>
       <w:r>
         <w:t xml:space="preserve">Ilustración </w:t>
       </w:r>
@@ -18041,7 +18965,7 @@
       <w:pPr>
         <w:pStyle w:val="Descripcin"/>
       </w:pPr>
-      <w:bookmarkStart w:id="36" w:name="_Toc513924625"/>
+      <w:bookmarkStart w:id="36" w:name="_Toc514089393"/>
       <w:r>
         <w:t xml:space="preserve">Ilustración </w:t>
       </w:r>
@@ -18129,7 +19053,7 @@
       <w:pPr>
         <w:pStyle w:val="Descripcin"/>
       </w:pPr>
-      <w:bookmarkStart w:id="37" w:name="_Toc513924626"/>
+      <w:bookmarkStart w:id="37" w:name="_Toc514089394"/>
       <w:r>
         <w:t xml:space="preserve">Ilustración </w:t>
       </w:r>
@@ -18154,7 +19078,7 @@
           <w:numId w:val="1"/>
         </w:numPr>
       </w:pPr>
-      <w:bookmarkStart w:id="38" w:name="_Toc513924618"/>
+      <w:bookmarkStart w:id="38" w:name="_Toc514089383"/>
       <w:r>
         <w:t>P</w:t>
       </w:r>
@@ -18230,7 +19154,7 @@
       <w:pPr>
         <w:pStyle w:val="Descripcin"/>
       </w:pPr>
-      <w:bookmarkStart w:id="39" w:name="_Toc513924627"/>
+      <w:bookmarkStart w:id="39" w:name="_Toc514089395"/>
       <w:r>
         <w:t xml:space="preserve">Ilustración </w:t>
       </w:r>
@@ -18317,7 +19241,7 @@
       <w:pPr>
         <w:pStyle w:val="Descripcin"/>
       </w:pPr>
-      <w:bookmarkStart w:id="40" w:name="_Toc513924628"/>
+      <w:bookmarkStart w:id="40" w:name="_Toc514089396"/>
       <w:r>
         <w:t xml:space="preserve">Ilustración </w:t>
       </w:r>
@@ -18342,7 +19266,7 @@
           <w:numId w:val="1"/>
         </w:numPr>
       </w:pPr>
-      <w:bookmarkStart w:id="41" w:name="_Toc513924619"/>
+      <w:bookmarkStart w:id="41" w:name="_Toc514089384"/>
       <w:r>
         <w:t>Administrador.</w:t>
       </w:r>
@@ -18415,7 +19339,7 @@
       <w:pPr>
         <w:pStyle w:val="Descripcin"/>
       </w:pPr>
-      <w:bookmarkStart w:id="42" w:name="_Toc513924629"/>
+      <w:bookmarkStart w:id="42" w:name="_Toc514089397"/>
       <w:r>
         <w:t xml:space="preserve">Ilustración </w:t>
       </w:r>
@@ -18432,8 +19356,1104 @@
       </w:r>
       <w:bookmarkEnd w:id="42"/>
     </w:p>
+    <w:p/>
+    <w:p/>
+    <w:p>
+      <w:pPr>
+        <w:pStyle w:val="Ttulo2"/>
+        <w:numPr>
+          <w:ilvl w:val="1"/>
+          <w:numId w:val="1"/>
+        </w:numPr>
+      </w:pPr>
+      <w:bookmarkStart w:id="43" w:name="_Toc514089385"/>
+      <w:r>
+        <w:lastRenderedPageBreak/>
+        <w:t>Pantallas web.</w:t>
+      </w:r>
+      <w:bookmarkEnd w:id="43"/>
+    </w:p>
+    <w:p>
+      <w:pPr>
+        <w:jc w:val="both"/>
+        <w:rPr>
+          <w:rFonts w:ascii="Arial" w:hAnsi="Arial" w:cs="Arial"/>
+          <w:sz w:val="24"/>
+          <w:szCs w:val="24"/>
+        </w:rPr>
+      </w:pPr>
+      <w:r>
+        <w:rPr>
+          <w:rFonts w:ascii="Arial" w:hAnsi="Arial" w:cs="Arial"/>
+          <w:sz w:val="24"/>
+          <w:szCs w:val="24"/>
+        </w:rPr>
+        <w:t xml:space="preserve">Esta sección muestra los prototipos de pantalla o mockups para </w:t>
+      </w:r>
+      <w:r>
+        <w:rPr>
+          <w:rFonts w:ascii="Arial" w:hAnsi="Arial" w:cs="Arial"/>
+          <w:sz w:val="24"/>
+          <w:szCs w:val="24"/>
+        </w:rPr>
+        <w:t>Web</w:t>
+      </w:r>
+      <w:r>
+        <w:rPr>
+          <w:rFonts w:ascii="Arial" w:hAnsi="Arial" w:cs="Arial"/>
+          <w:sz w:val="24"/>
+          <w:szCs w:val="24"/>
+        </w:rPr>
+        <w:t xml:space="preserve"> organizados por usuario.</w:t>
+      </w:r>
+    </w:p>
+    <w:p>
+      <w:pPr>
+        <w:rPr>
+          <w:rFonts w:ascii="Arial" w:hAnsi="Arial" w:cs="Arial"/>
+          <w:sz w:val="24"/>
+          <w:szCs w:val="24"/>
+        </w:rPr>
+      </w:pPr>
+      <w:r>
+        <w:rPr>
+          <w:rFonts w:ascii="Arial" w:hAnsi="Arial" w:cs="Arial"/>
+          <w:sz w:val="24"/>
+          <w:szCs w:val="24"/>
+        </w:rPr>
+        <w:t xml:space="preserve">Para mayor comprensión revise el punto </w:t>
+      </w:r>
+      <w:hyperlink w:anchor="_Funciones_del_producto." w:history="1">
+        <w:r>
+          <w:rPr>
+            <w:rStyle w:val="Hipervnculo"/>
+            <w:rFonts w:ascii="Arial" w:hAnsi="Arial" w:cs="Arial"/>
+            <w:sz w:val="24"/>
+            <w:szCs w:val="24"/>
+          </w:rPr>
+          <w:t>2.2. Funciones del producto</w:t>
+        </w:r>
+      </w:hyperlink>
+      <w:r>
+        <w:rPr>
+          <w:rFonts w:ascii="Arial" w:hAnsi="Arial" w:cs="Arial"/>
+          <w:sz w:val="24"/>
+          <w:szCs w:val="24"/>
+        </w:rPr>
+        <w:t>.</w:t>
+      </w:r>
+    </w:p>
+    <w:p>
+      <w:pPr>
+        <w:rPr>
+          <w:rFonts w:ascii="Arial" w:hAnsi="Arial" w:cs="Arial"/>
+          <w:sz w:val="24"/>
+          <w:szCs w:val="24"/>
+        </w:rPr>
+      </w:pPr>
+      <w:r>
+        <w:rPr>
+          <w:rFonts w:ascii="Arial" w:hAnsi="Arial" w:cs="Arial"/>
+          <w:sz w:val="24"/>
+          <w:szCs w:val="24"/>
+        </w:rPr>
+        <w:t>CU01 – Iniciar sesión.</w:t>
+      </w:r>
+    </w:p>
+    <w:p>
+      <w:pPr>
+        <w:keepNext/>
+      </w:pPr>
+      <w:r>
+        <w:rPr>
+          <w:noProof/>
+        </w:rPr>
+        <w:drawing>
+          <wp:inline distT="0" distB="0" distL="0" distR="0" wp14:anchorId="4DCDECB3" wp14:editId="31D7E20B">
+            <wp:extent cx="5612130" cy="3035407"/>
+            <wp:effectExtent l="0" t="0" r="7620" b="0"/>
+            <wp:docPr id="13" name="Imagen 13"/>
+            <wp:cNvGraphicFramePr>
+              <a:graphicFrameLocks xmlns:a="http://schemas.openxmlformats.org/drawingml/2006/main" noChangeAspect="1"/>
+            </wp:cNvGraphicFramePr>
+            <a:graphic xmlns:a="http://schemas.openxmlformats.org/drawingml/2006/main">
+              <a:graphicData uri="http://schemas.openxmlformats.org/drawingml/2006/picture">
+                <pic:pic xmlns:pic="http://schemas.openxmlformats.org/drawingml/2006/picture">
+                  <pic:nvPicPr>
+                    <pic:cNvPr id="0" name="Picture 1"/>
+                    <pic:cNvPicPr>
+                      <a:picLocks noChangeAspect="1" noChangeArrowheads="1"/>
+                    </pic:cNvPicPr>
+                  </pic:nvPicPr>
+                  <pic:blipFill>
+                    <a:blip r:embed="rId19">
+                      <a:extLst>
+                        <a:ext uri="{28A0092B-C50C-407E-A947-70E740481C1C}">
+                          <a14:useLocalDpi xmlns:a14="http://schemas.microsoft.com/office/drawing/2010/main" val="0"/>
+                        </a:ext>
+                      </a:extLst>
+                    </a:blip>
+                    <a:srcRect/>
+                    <a:stretch>
+                      <a:fillRect/>
+                    </a:stretch>
+                  </pic:blipFill>
+                  <pic:spPr bwMode="auto">
+                    <a:xfrm>
+                      <a:off x="0" y="0"/>
+                      <a:ext cx="5612130" cy="3035407"/>
+                    </a:xfrm>
+                    <a:prstGeom prst="rect">
+                      <a:avLst/>
+                    </a:prstGeom>
+                    <a:noFill/>
+                    <a:ln>
+                      <a:noFill/>
+                    </a:ln>
+                  </pic:spPr>
+                </pic:pic>
+              </a:graphicData>
+            </a:graphic>
+          </wp:inline>
+        </w:drawing>
+      </w:r>
+    </w:p>
+    <w:p>
+      <w:pPr>
+        <w:pStyle w:val="Descripcin"/>
+        <w:rPr>
+          <w:rFonts w:ascii="Arial" w:hAnsi="Arial" w:cs="Arial"/>
+          <w:sz w:val="24"/>
+          <w:szCs w:val="24"/>
+        </w:rPr>
+      </w:pPr>
+      <w:bookmarkStart w:id="44" w:name="_Toc514089398"/>
+      <w:r>
+        <w:t xml:space="preserve">Ilustración </w:t>
+      </w:r>
+      <w:fldSimple w:instr=" SEQ Ilustración \* ARABIC ">
+        <w:r>
+          <w:rPr>
+            <w:noProof/>
+          </w:rPr>
+          <w:t>11</w:t>
+        </w:r>
+      </w:fldSimple>
+      <w:r>
+        <w:t xml:space="preserve"> - Pantalla iniciar sesión (web)</w:t>
+      </w:r>
+      <w:bookmarkEnd w:id="44"/>
+    </w:p>
+    <w:p>
+      <w:pPr>
+        <w:keepNext/>
+      </w:pPr>
+      <w:r>
+        <w:rPr>
+          <w:noProof/>
+        </w:rPr>
+        <w:drawing>
+          <wp:inline distT="0" distB="0" distL="0" distR="0" wp14:anchorId="0E820738" wp14:editId="6F082D8B">
+            <wp:extent cx="5612130" cy="3035407"/>
+            <wp:effectExtent l="0" t="0" r="7620" b="0"/>
+            <wp:docPr id="14" name="Imagen 14"/>
+            <wp:cNvGraphicFramePr>
+              <a:graphicFrameLocks xmlns:a="http://schemas.openxmlformats.org/drawingml/2006/main" noChangeAspect="1"/>
+            </wp:cNvGraphicFramePr>
+            <a:graphic xmlns:a="http://schemas.openxmlformats.org/drawingml/2006/main">
+              <a:graphicData uri="http://schemas.openxmlformats.org/drawingml/2006/picture">
+                <pic:pic xmlns:pic="http://schemas.openxmlformats.org/drawingml/2006/picture">
+                  <pic:nvPicPr>
+                    <pic:cNvPr id="0" name="Picture 3"/>
+                    <pic:cNvPicPr>
+                      <a:picLocks noChangeAspect="1" noChangeArrowheads="1"/>
+                    </pic:cNvPicPr>
+                  </pic:nvPicPr>
+                  <pic:blipFill>
+                    <a:blip r:embed="rId20">
+                      <a:extLst>
+                        <a:ext uri="{28A0092B-C50C-407E-A947-70E740481C1C}">
+                          <a14:useLocalDpi xmlns:a14="http://schemas.microsoft.com/office/drawing/2010/main" val="0"/>
+                        </a:ext>
+                      </a:extLst>
+                    </a:blip>
+                    <a:srcRect/>
+                    <a:stretch>
+                      <a:fillRect/>
+                    </a:stretch>
+                  </pic:blipFill>
+                  <pic:spPr bwMode="auto">
+                    <a:xfrm>
+                      <a:off x="0" y="0"/>
+                      <a:ext cx="5612130" cy="3035407"/>
+                    </a:xfrm>
+                    <a:prstGeom prst="rect">
+                      <a:avLst/>
+                    </a:prstGeom>
+                    <a:noFill/>
+                    <a:ln>
+                      <a:noFill/>
+                    </a:ln>
+                  </pic:spPr>
+                </pic:pic>
+              </a:graphicData>
+            </a:graphic>
+          </wp:inline>
+        </w:drawing>
+      </w:r>
+    </w:p>
+    <w:p>
+      <w:pPr>
+        <w:pStyle w:val="Descripcin"/>
+        <w:rPr>
+          <w:rFonts w:ascii="Arial" w:hAnsi="Arial" w:cs="Arial"/>
+          <w:sz w:val="24"/>
+          <w:szCs w:val="24"/>
+        </w:rPr>
+      </w:pPr>
+      <w:bookmarkStart w:id="45" w:name="_Toc514089399"/>
+      <w:r>
+        <w:t xml:space="preserve">Ilustración </w:t>
+      </w:r>
+      <w:fldSimple w:instr=" SEQ Ilustración \* ARABIC ">
+        <w:r>
+          <w:rPr>
+            <w:noProof/>
+          </w:rPr>
+          <w:t>12</w:t>
+        </w:r>
+      </w:fldSimple>
+      <w:r>
+        <w:t xml:space="preserve"> - Pantalla </w:t>
+      </w:r>
+      <w:proofErr w:type="spellStart"/>
+      <w:r>
+        <w:t>prev</w:t>
+      </w:r>
+      <w:proofErr w:type="spellEnd"/>
+      <w:r>
+        <w:t>. crear cuenta</w:t>
+      </w:r>
+      <w:r>
+        <w:t xml:space="preserve"> (web)</w:t>
+      </w:r>
+      <w:r>
+        <w:t>.</w:t>
+      </w:r>
+      <w:bookmarkEnd w:id="45"/>
+    </w:p>
+    <w:p>
+      <w:pPr>
+        <w:pStyle w:val="Ttulo3"/>
+        <w:numPr>
+          <w:ilvl w:val="2"/>
+          <w:numId w:val="1"/>
+        </w:numPr>
+      </w:pPr>
+      <w:bookmarkStart w:id="46" w:name="_Toc514089386"/>
+      <w:r>
+        <w:lastRenderedPageBreak/>
+        <w:t>Solicitante.</w:t>
+      </w:r>
+      <w:bookmarkEnd w:id="46"/>
+    </w:p>
+    <w:p>
+      <w:pPr>
+        <w:rPr>
+          <w:rFonts w:ascii="Arial" w:hAnsi="Arial" w:cs="Arial"/>
+          <w:sz w:val="24"/>
+          <w:szCs w:val="24"/>
+        </w:rPr>
+      </w:pPr>
+      <w:r>
+        <w:rPr>
+          <w:rFonts w:ascii="Arial" w:hAnsi="Arial" w:cs="Arial"/>
+          <w:sz w:val="24"/>
+          <w:szCs w:val="24"/>
+        </w:rPr>
+        <w:t>CU03 – Crear cuenta.</w:t>
+      </w:r>
+    </w:p>
+    <w:p>
+      <w:pPr>
+        <w:keepNext/>
+      </w:pPr>
+      <w:r>
+        <w:rPr>
+          <w:noProof/>
+        </w:rPr>
+        <w:drawing>
+          <wp:inline distT="0" distB="0" distL="0" distR="0" wp14:anchorId="6BE6D266" wp14:editId="2012DFAB">
+            <wp:extent cx="5612130" cy="3035407"/>
+            <wp:effectExtent l="0" t="0" r="7620" b="0"/>
+            <wp:docPr id="16" name="Imagen 16"/>
+            <wp:cNvGraphicFramePr>
+              <a:graphicFrameLocks xmlns:a="http://schemas.openxmlformats.org/drawingml/2006/main" noChangeAspect="1"/>
+            </wp:cNvGraphicFramePr>
+            <a:graphic xmlns:a="http://schemas.openxmlformats.org/drawingml/2006/main">
+              <a:graphicData uri="http://schemas.openxmlformats.org/drawingml/2006/picture">
+                <pic:pic xmlns:pic="http://schemas.openxmlformats.org/drawingml/2006/picture">
+                  <pic:nvPicPr>
+                    <pic:cNvPr id="0" name="Picture 7"/>
+                    <pic:cNvPicPr>
+                      <a:picLocks noChangeAspect="1" noChangeArrowheads="1"/>
+                    </pic:cNvPicPr>
+                  </pic:nvPicPr>
+                  <pic:blipFill>
+                    <a:blip r:embed="rId21">
+                      <a:extLst>
+                        <a:ext uri="{28A0092B-C50C-407E-A947-70E740481C1C}">
+                          <a14:useLocalDpi xmlns:a14="http://schemas.microsoft.com/office/drawing/2010/main" val="0"/>
+                        </a:ext>
+                      </a:extLst>
+                    </a:blip>
+                    <a:srcRect/>
+                    <a:stretch>
+                      <a:fillRect/>
+                    </a:stretch>
+                  </pic:blipFill>
+                  <pic:spPr bwMode="auto">
+                    <a:xfrm>
+                      <a:off x="0" y="0"/>
+                      <a:ext cx="5612130" cy="3035407"/>
+                    </a:xfrm>
+                    <a:prstGeom prst="rect">
+                      <a:avLst/>
+                    </a:prstGeom>
+                    <a:noFill/>
+                    <a:ln>
+                      <a:noFill/>
+                    </a:ln>
+                  </pic:spPr>
+                </pic:pic>
+              </a:graphicData>
+            </a:graphic>
+          </wp:inline>
+        </w:drawing>
+      </w:r>
+    </w:p>
+    <w:p>
+      <w:pPr>
+        <w:pStyle w:val="Descripcin"/>
+        <w:rPr>
+          <w:rFonts w:ascii="Arial" w:hAnsi="Arial" w:cs="Arial"/>
+          <w:sz w:val="24"/>
+          <w:szCs w:val="24"/>
+        </w:rPr>
+      </w:pPr>
+      <w:bookmarkStart w:id="47" w:name="_Toc514089400"/>
+      <w:r>
+        <w:t xml:space="preserve">Ilustración </w:t>
+      </w:r>
+      <w:fldSimple w:instr=" SEQ Ilustración \* ARABIC ">
+        <w:r>
+          <w:rPr>
+            <w:noProof/>
+          </w:rPr>
+          <w:t>13</w:t>
+        </w:r>
+      </w:fldSimple>
+      <w:r>
+        <w:t xml:space="preserve"> - Pantalla crear cuenta solicitante (web)</w:t>
+      </w:r>
+      <w:bookmarkEnd w:id="47"/>
+    </w:p>
+    <w:p>
+      <w:pPr>
+        <w:rPr>
+          <w:rFonts w:ascii="Arial" w:hAnsi="Arial" w:cs="Arial"/>
+          <w:sz w:val="24"/>
+          <w:szCs w:val="24"/>
+        </w:rPr>
+      </w:pPr>
+      <w:r>
+        <w:rPr>
+          <w:rFonts w:ascii="Arial" w:hAnsi="Arial" w:cs="Arial"/>
+          <w:sz w:val="24"/>
+          <w:szCs w:val="24"/>
+        </w:rPr>
+        <w:t>CU07 – Consultar perfil.</w:t>
+      </w:r>
+    </w:p>
+    <w:p>
+      <w:pPr>
+        <w:keepNext/>
+      </w:pPr>
+      <w:r>
+        <w:rPr>
+          <w:noProof/>
+        </w:rPr>
+        <w:drawing>
+          <wp:inline distT="0" distB="0" distL="0" distR="0" wp14:anchorId="013924AD" wp14:editId="78307DAE">
+            <wp:extent cx="5612130" cy="3035407"/>
+            <wp:effectExtent l="0" t="0" r="7620" b="0"/>
+            <wp:docPr id="15" name="Imagen 15"/>
+            <wp:cNvGraphicFramePr>
+              <a:graphicFrameLocks xmlns:a="http://schemas.openxmlformats.org/drawingml/2006/main" noChangeAspect="1"/>
+            </wp:cNvGraphicFramePr>
+            <a:graphic xmlns:a="http://schemas.openxmlformats.org/drawingml/2006/main">
+              <a:graphicData uri="http://schemas.openxmlformats.org/drawingml/2006/picture">
+                <pic:pic xmlns:pic="http://schemas.openxmlformats.org/drawingml/2006/picture">
+                  <pic:nvPicPr>
+                    <pic:cNvPr id="0" name="Picture 5"/>
+                    <pic:cNvPicPr>
+                      <a:picLocks noChangeAspect="1" noChangeArrowheads="1"/>
+                    </pic:cNvPicPr>
+                  </pic:nvPicPr>
+                  <pic:blipFill>
+                    <a:blip r:embed="rId22">
+                      <a:extLst>
+                        <a:ext uri="{28A0092B-C50C-407E-A947-70E740481C1C}">
+                          <a14:useLocalDpi xmlns:a14="http://schemas.microsoft.com/office/drawing/2010/main" val="0"/>
+                        </a:ext>
+                      </a:extLst>
+                    </a:blip>
+                    <a:srcRect/>
+                    <a:stretch>
+                      <a:fillRect/>
+                    </a:stretch>
+                  </pic:blipFill>
+                  <pic:spPr bwMode="auto">
+                    <a:xfrm>
+                      <a:off x="0" y="0"/>
+                      <a:ext cx="5612130" cy="3035407"/>
+                    </a:xfrm>
+                    <a:prstGeom prst="rect">
+                      <a:avLst/>
+                    </a:prstGeom>
+                    <a:noFill/>
+                    <a:ln>
+                      <a:noFill/>
+                    </a:ln>
+                  </pic:spPr>
+                </pic:pic>
+              </a:graphicData>
+            </a:graphic>
+          </wp:inline>
+        </w:drawing>
+      </w:r>
+    </w:p>
+    <w:p>
+      <w:pPr>
+        <w:pStyle w:val="Descripcin"/>
+        <w:rPr>
+          <w:rFonts w:ascii="Arial" w:hAnsi="Arial" w:cs="Arial"/>
+          <w:sz w:val="24"/>
+          <w:szCs w:val="24"/>
+        </w:rPr>
+      </w:pPr>
+      <w:bookmarkStart w:id="48" w:name="_Toc514089401"/>
+      <w:r>
+        <w:t xml:space="preserve">Ilustración </w:t>
+      </w:r>
+      <w:fldSimple w:instr=" SEQ Ilustración \* ARABIC ">
+        <w:r>
+          <w:rPr>
+            <w:noProof/>
+          </w:rPr>
+          <w:t>14</w:t>
+        </w:r>
+      </w:fldSimple>
+      <w:r>
+        <w:t xml:space="preserve"> - Pantalla consultar perfil solicitante (web)</w:t>
+      </w:r>
+      <w:bookmarkEnd w:id="48"/>
+    </w:p>
+    <w:p>
+      <w:pPr>
+        <w:rPr>
+          <w:rFonts w:ascii="Arial" w:hAnsi="Arial" w:cs="Arial"/>
+          <w:sz w:val="24"/>
+          <w:szCs w:val="24"/>
+        </w:rPr>
+      </w:pPr>
+    </w:p>
+    <w:p>
+      <w:pPr>
+        <w:rPr>
+          <w:rFonts w:ascii="Arial" w:hAnsi="Arial" w:cs="Arial"/>
+          <w:sz w:val="24"/>
+          <w:szCs w:val="24"/>
+        </w:rPr>
+      </w:pPr>
+    </w:p>
+    <w:p>
+      <w:pPr>
+        <w:rPr>
+          <w:rFonts w:ascii="Arial" w:hAnsi="Arial" w:cs="Arial"/>
+          <w:sz w:val="24"/>
+          <w:szCs w:val="24"/>
+        </w:rPr>
+      </w:pPr>
+      <w:r>
+        <w:rPr>
+          <w:rFonts w:ascii="Arial" w:hAnsi="Arial" w:cs="Arial"/>
+          <w:sz w:val="24"/>
+          <w:szCs w:val="24"/>
+        </w:rPr>
+        <w:lastRenderedPageBreak/>
+        <w:t>CU04 – Modificar cuenta.</w:t>
+      </w:r>
+    </w:p>
+    <w:p>
+      <w:pPr>
+        <w:keepNext/>
+      </w:pPr>
+      <w:r>
+        <w:rPr>
+          <w:noProof/>
+        </w:rPr>
+        <w:drawing>
+          <wp:inline distT="0" distB="0" distL="0" distR="0" wp14:anchorId="25EC793B" wp14:editId="0B95FE94">
+            <wp:extent cx="5612130" cy="3035407"/>
+            <wp:effectExtent l="0" t="0" r="7620" b="0"/>
+            <wp:docPr id="17" name="Imagen 17"/>
+            <wp:cNvGraphicFramePr>
+              <a:graphicFrameLocks xmlns:a="http://schemas.openxmlformats.org/drawingml/2006/main" noChangeAspect="1"/>
+            </wp:cNvGraphicFramePr>
+            <a:graphic xmlns:a="http://schemas.openxmlformats.org/drawingml/2006/main">
+              <a:graphicData uri="http://schemas.openxmlformats.org/drawingml/2006/picture">
+                <pic:pic xmlns:pic="http://schemas.openxmlformats.org/drawingml/2006/picture">
+                  <pic:nvPicPr>
+                    <pic:cNvPr id="0" name="Picture 9"/>
+                    <pic:cNvPicPr>
+                      <a:picLocks noChangeAspect="1" noChangeArrowheads="1"/>
+                    </pic:cNvPicPr>
+                  </pic:nvPicPr>
+                  <pic:blipFill>
+                    <a:blip r:embed="rId23">
+                      <a:extLst>
+                        <a:ext uri="{28A0092B-C50C-407E-A947-70E740481C1C}">
+                          <a14:useLocalDpi xmlns:a14="http://schemas.microsoft.com/office/drawing/2010/main" val="0"/>
+                        </a:ext>
+                      </a:extLst>
+                    </a:blip>
+                    <a:srcRect/>
+                    <a:stretch>
+                      <a:fillRect/>
+                    </a:stretch>
+                  </pic:blipFill>
+                  <pic:spPr bwMode="auto">
+                    <a:xfrm>
+                      <a:off x="0" y="0"/>
+                      <a:ext cx="5612130" cy="3035407"/>
+                    </a:xfrm>
+                    <a:prstGeom prst="rect">
+                      <a:avLst/>
+                    </a:prstGeom>
+                    <a:noFill/>
+                    <a:ln>
+                      <a:noFill/>
+                    </a:ln>
+                  </pic:spPr>
+                </pic:pic>
+              </a:graphicData>
+            </a:graphic>
+          </wp:inline>
+        </w:drawing>
+      </w:r>
+    </w:p>
+    <w:p>
+      <w:pPr>
+        <w:pStyle w:val="Descripcin"/>
+        <w:rPr>
+          <w:rFonts w:ascii="Arial" w:hAnsi="Arial" w:cs="Arial"/>
+          <w:sz w:val="24"/>
+          <w:szCs w:val="24"/>
+        </w:rPr>
+      </w:pPr>
+      <w:bookmarkStart w:id="49" w:name="_Toc514089402"/>
+      <w:r>
+        <w:t xml:space="preserve">Ilustración </w:t>
+      </w:r>
+      <w:fldSimple w:instr=" SEQ Ilustración \* ARABIC ">
+        <w:r>
+          <w:rPr>
+            <w:noProof/>
+          </w:rPr>
+          <w:t>15</w:t>
+        </w:r>
+      </w:fldSimple>
+      <w:r>
+        <w:t xml:space="preserve"> - Pantalla modificar cuenta solicitante (web)</w:t>
+      </w:r>
+      <w:bookmarkEnd w:id="49"/>
+    </w:p>
+    <w:p>
+      <w:pPr>
+        <w:rPr>
+          <w:rFonts w:ascii="Arial" w:hAnsi="Arial" w:cs="Arial"/>
+          <w:sz w:val="24"/>
+          <w:szCs w:val="24"/>
+        </w:rPr>
+      </w:pPr>
+      <w:r>
+        <w:rPr>
+          <w:rFonts w:ascii="Arial" w:hAnsi="Arial" w:cs="Arial"/>
+          <w:sz w:val="24"/>
+          <w:szCs w:val="24"/>
+        </w:rPr>
+        <w:t>CU12 – Consultar peticiones.</w:t>
+      </w:r>
+    </w:p>
+    <w:p>
+      <w:pPr>
+        <w:keepNext/>
+      </w:pPr>
+      <w:r>
+        <w:rPr>
+          <w:noProof/>
+        </w:rPr>
+        <w:drawing>
+          <wp:inline distT="0" distB="0" distL="0" distR="0" wp14:anchorId="282DA2CF" wp14:editId="69E7BD65">
+            <wp:extent cx="5612130" cy="3035407"/>
+            <wp:effectExtent l="0" t="0" r="7620" b="0"/>
+            <wp:docPr id="18" name="Imagen 18"/>
+            <wp:cNvGraphicFramePr>
+              <a:graphicFrameLocks xmlns:a="http://schemas.openxmlformats.org/drawingml/2006/main" noChangeAspect="1"/>
+            </wp:cNvGraphicFramePr>
+            <a:graphic xmlns:a="http://schemas.openxmlformats.org/drawingml/2006/main">
+              <a:graphicData uri="http://schemas.openxmlformats.org/drawingml/2006/picture">
+                <pic:pic xmlns:pic="http://schemas.openxmlformats.org/drawingml/2006/picture">
+                  <pic:nvPicPr>
+                    <pic:cNvPr id="0" name="Picture 11"/>
+                    <pic:cNvPicPr>
+                      <a:picLocks noChangeAspect="1" noChangeArrowheads="1"/>
+                    </pic:cNvPicPr>
+                  </pic:nvPicPr>
+                  <pic:blipFill>
+                    <a:blip r:embed="rId24">
+                      <a:extLst>
+                        <a:ext uri="{28A0092B-C50C-407E-A947-70E740481C1C}">
+                          <a14:useLocalDpi xmlns:a14="http://schemas.microsoft.com/office/drawing/2010/main" val="0"/>
+                        </a:ext>
+                      </a:extLst>
+                    </a:blip>
+                    <a:srcRect/>
+                    <a:stretch>
+                      <a:fillRect/>
+                    </a:stretch>
+                  </pic:blipFill>
+                  <pic:spPr bwMode="auto">
+                    <a:xfrm>
+                      <a:off x="0" y="0"/>
+                      <a:ext cx="5612130" cy="3035407"/>
+                    </a:xfrm>
+                    <a:prstGeom prst="rect">
+                      <a:avLst/>
+                    </a:prstGeom>
+                    <a:noFill/>
+                    <a:ln>
+                      <a:noFill/>
+                    </a:ln>
+                  </pic:spPr>
+                </pic:pic>
+              </a:graphicData>
+            </a:graphic>
+          </wp:inline>
+        </w:drawing>
+      </w:r>
+    </w:p>
+    <w:p>
+      <w:pPr>
+        <w:pStyle w:val="Descripcin"/>
+        <w:rPr>
+          <w:rFonts w:ascii="Arial" w:hAnsi="Arial" w:cs="Arial"/>
+          <w:sz w:val="24"/>
+          <w:szCs w:val="24"/>
+        </w:rPr>
+      </w:pPr>
+      <w:bookmarkStart w:id="50" w:name="_Toc514089403"/>
+      <w:r>
+        <w:t xml:space="preserve">Ilustración </w:t>
+      </w:r>
+      <w:fldSimple w:instr=" SEQ Ilustración \* ARABIC ">
+        <w:r>
+          <w:rPr>
+            <w:noProof/>
+          </w:rPr>
+          <w:t>16</w:t>
+        </w:r>
+      </w:fldSimple>
+      <w:r>
+        <w:t xml:space="preserve"> - Pantalla consultar peticiones (web)</w:t>
+      </w:r>
+      <w:bookmarkEnd w:id="50"/>
+    </w:p>
+    <w:p>
+      <w:pPr>
+        <w:rPr>
+          <w:rFonts w:ascii="Arial" w:hAnsi="Arial" w:cs="Arial"/>
+          <w:sz w:val="24"/>
+          <w:szCs w:val="24"/>
+        </w:rPr>
+      </w:pPr>
+    </w:p>
+    <w:p>
+      <w:pPr>
+        <w:rPr>
+          <w:rFonts w:ascii="Arial" w:hAnsi="Arial" w:cs="Arial"/>
+          <w:sz w:val="24"/>
+          <w:szCs w:val="24"/>
+        </w:rPr>
+      </w:pPr>
+    </w:p>
+    <w:p>
+      <w:pPr>
+        <w:rPr>
+          <w:rFonts w:ascii="Arial" w:hAnsi="Arial" w:cs="Arial"/>
+          <w:sz w:val="24"/>
+          <w:szCs w:val="24"/>
+        </w:rPr>
+      </w:pPr>
+    </w:p>
+    <w:p>
+      <w:pPr>
+        <w:pStyle w:val="Ttulo3"/>
+        <w:numPr>
+          <w:ilvl w:val="2"/>
+          <w:numId w:val="1"/>
+        </w:numPr>
+      </w:pPr>
+      <w:bookmarkStart w:id="51" w:name="_Toc514089387"/>
+      <w:r>
+        <w:lastRenderedPageBreak/>
+        <w:t>Prestador de servicios.</w:t>
+      </w:r>
+      <w:bookmarkEnd w:id="51"/>
+    </w:p>
+    <w:p>
+      <w:pPr>
+        <w:rPr>
+          <w:rFonts w:ascii="Arial" w:hAnsi="Arial" w:cs="Arial"/>
+          <w:sz w:val="24"/>
+          <w:szCs w:val="24"/>
+        </w:rPr>
+      </w:pPr>
+      <w:r>
+        <w:rPr>
+          <w:rFonts w:ascii="Arial" w:hAnsi="Arial" w:cs="Arial"/>
+          <w:sz w:val="24"/>
+          <w:szCs w:val="24"/>
+        </w:rPr>
+        <w:t>CU06 – Consultar perfil.</w:t>
+      </w:r>
+    </w:p>
+    <w:p>
+      <w:pPr>
+        <w:keepNext/>
+      </w:pPr>
+      <w:r>
+        <w:rPr>
+          <w:noProof/>
+        </w:rPr>
+        <w:drawing>
+          <wp:inline distT="0" distB="0" distL="0" distR="0" wp14:anchorId="3EB83D07" wp14:editId="42802EB0">
+            <wp:extent cx="5612130" cy="3035407"/>
+            <wp:effectExtent l="0" t="0" r="7620" b="0"/>
+            <wp:docPr id="19" name="Imagen 19"/>
+            <wp:cNvGraphicFramePr>
+              <a:graphicFrameLocks xmlns:a="http://schemas.openxmlformats.org/drawingml/2006/main" noChangeAspect="1"/>
+            </wp:cNvGraphicFramePr>
+            <a:graphic xmlns:a="http://schemas.openxmlformats.org/drawingml/2006/main">
+              <a:graphicData uri="http://schemas.openxmlformats.org/drawingml/2006/picture">
+                <pic:pic xmlns:pic="http://schemas.openxmlformats.org/drawingml/2006/picture">
+                  <pic:nvPicPr>
+                    <pic:cNvPr id="0" name="Picture 13"/>
+                    <pic:cNvPicPr>
+                      <a:picLocks noChangeAspect="1" noChangeArrowheads="1"/>
+                    </pic:cNvPicPr>
+                  </pic:nvPicPr>
+                  <pic:blipFill>
+                    <a:blip r:embed="rId25">
+                      <a:extLst>
+                        <a:ext uri="{28A0092B-C50C-407E-A947-70E740481C1C}">
+                          <a14:useLocalDpi xmlns:a14="http://schemas.microsoft.com/office/drawing/2010/main" val="0"/>
+                        </a:ext>
+                      </a:extLst>
+                    </a:blip>
+                    <a:srcRect/>
+                    <a:stretch>
+                      <a:fillRect/>
+                    </a:stretch>
+                  </pic:blipFill>
+                  <pic:spPr bwMode="auto">
+                    <a:xfrm>
+                      <a:off x="0" y="0"/>
+                      <a:ext cx="5612130" cy="3035407"/>
+                    </a:xfrm>
+                    <a:prstGeom prst="rect">
+                      <a:avLst/>
+                    </a:prstGeom>
+                    <a:noFill/>
+                    <a:ln>
+                      <a:noFill/>
+                    </a:ln>
+                  </pic:spPr>
+                </pic:pic>
+              </a:graphicData>
+            </a:graphic>
+          </wp:inline>
+        </w:drawing>
+      </w:r>
+    </w:p>
+    <w:p>
+      <w:pPr>
+        <w:pStyle w:val="Descripcin"/>
+        <w:rPr>
+          <w:rFonts w:ascii="Arial" w:hAnsi="Arial" w:cs="Arial"/>
+          <w:sz w:val="24"/>
+          <w:szCs w:val="24"/>
+        </w:rPr>
+      </w:pPr>
+      <w:bookmarkStart w:id="52" w:name="_Toc514089404"/>
+      <w:r>
+        <w:t xml:space="preserve">Ilustración </w:t>
+      </w:r>
+      <w:fldSimple w:instr=" SEQ Ilustración \* ARABIC ">
+        <w:r>
+          <w:rPr>
+            <w:noProof/>
+          </w:rPr>
+          <w:t>17</w:t>
+        </w:r>
+      </w:fldSimple>
+      <w:r>
+        <w:t xml:space="preserve"> - Pantalla consultar perfil prestador (web)</w:t>
+      </w:r>
+      <w:bookmarkEnd w:id="52"/>
+    </w:p>
+    <w:p>
+      <w:pPr>
+        <w:rPr>
+          <w:rFonts w:ascii="Arial" w:hAnsi="Arial" w:cs="Arial"/>
+          <w:sz w:val="24"/>
+          <w:szCs w:val="24"/>
+        </w:rPr>
+      </w:pPr>
+      <w:r>
+        <w:rPr>
+          <w:rFonts w:ascii="Arial" w:hAnsi="Arial" w:cs="Arial"/>
+          <w:sz w:val="24"/>
+          <w:szCs w:val="24"/>
+        </w:rPr>
+        <w:t>CU02 – Crear cuenta.</w:t>
+      </w:r>
+    </w:p>
+    <w:p>
+      <w:pPr>
+        <w:keepNext/>
+      </w:pPr>
+      <w:r>
+        <w:rPr>
+          <w:noProof/>
+        </w:rPr>
+        <w:drawing>
+          <wp:inline distT="0" distB="0" distL="0" distR="0" wp14:anchorId="359C9563" wp14:editId="3DCC1FF8">
+            <wp:extent cx="5612130" cy="3035407"/>
+            <wp:effectExtent l="0" t="0" r="7620" b="0"/>
+            <wp:docPr id="20" name="Imagen 20"/>
+            <wp:cNvGraphicFramePr>
+              <a:graphicFrameLocks xmlns:a="http://schemas.openxmlformats.org/drawingml/2006/main" noChangeAspect="1"/>
+            </wp:cNvGraphicFramePr>
+            <a:graphic xmlns:a="http://schemas.openxmlformats.org/drawingml/2006/main">
+              <a:graphicData uri="http://schemas.openxmlformats.org/drawingml/2006/picture">
+                <pic:pic xmlns:pic="http://schemas.openxmlformats.org/drawingml/2006/picture">
+                  <pic:nvPicPr>
+                    <pic:cNvPr id="0" name="Picture 15"/>
+                    <pic:cNvPicPr>
+                      <a:picLocks noChangeAspect="1" noChangeArrowheads="1"/>
+                    </pic:cNvPicPr>
+                  </pic:nvPicPr>
+                  <pic:blipFill>
+                    <a:blip r:embed="rId26">
+                      <a:extLst>
+                        <a:ext uri="{28A0092B-C50C-407E-A947-70E740481C1C}">
+                          <a14:useLocalDpi xmlns:a14="http://schemas.microsoft.com/office/drawing/2010/main" val="0"/>
+                        </a:ext>
+                      </a:extLst>
+                    </a:blip>
+                    <a:srcRect/>
+                    <a:stretch>
+                      <a:fillRect/>
+                    </a:stretch>
+                  </pic:blipFill>
+                  <pic:spPr bwMode="auto">
+                    <a:xfrm>
+                      <a:off x="0" y="0"/>
+                      <a:ext cx="5612130" cy="3035407"/>
+                    </a:xfrm>
+                    <a:prstGeom prst="rect">
+                      <a:avLst/>
+                    </a:prstGeom>
+                    <a:noFill/>
+                    <a:ln>
+                      <a:noFill/>
+                    </a:ln>
+                  </pic:spPr>
+                </pic:pic>
+              </a:graphicData>
+            </a:graphic>
+          </wp:inline>
+        </w:drawing>
+      </w:r>
+    </w:p>
+    <w:p>
+      <w:pPr>
+        <w:pStyle w:val="Descripcin"/>
+        <w:rPr>
+          <w:rFonts w:ascii="Arial" w:hAnsi="Arial" w:cs="Arial"/>
+          <w:sz w:val="24"/>
+          <w:szCs w:val="24"/>
+        </w:rPr>
+      </w:pPr>
+      <w:bookmarkStart w:id="53" w:name="_Toc514089405"/>
+      <w:r>
+        <w:t xml:space="preserve">Ilustración </w:t>
+      </w:r>
+      <w:fldSimple w:instr=" SEQ Ilustración \* ARABIC ">
+        <w:r>
+          <w:rPr>
+            <w:noProof/>
+          </w:rPr>
+          <w:t>18</w:t>
+        </w:r>
+      </w:fldSimple>
+      <w:r>
+        <w:t xml:space="preserve"> - Pantalla crear </w:t>
+      </w:r>
+      <w:proofErr w:type="gramStart"/>
+      <w:r>
+        <w:t>cuenta prestador</w:t>
+      </w:r>
+      <w:proofErr w:type="gramEnd"/>
+      <w:r>
+        <w:t xml:space="preserve"> (web)</w:t>
+      </w:r>
+      <w:bookmarkEnd w:id="53"/>
+    </w:p>
+    <w:p>
+      <w:pPr>
+        <w:rPr>
+          <w:rFonts w:ascii="Arial" w:hAnsi="Arial" w:cs="Arial"/>
+          <w:sz w:val="24"/>
+          <w:szCs w:val="24"/>
+        </w:rPr>
+      </w:pPr>
+    </w:p>
+    <w:p>
+      <w:pPr>
+        <w:rPr>
+          <w:rFonts w:ascii="Arial" w:hAnsi="Arial" w:cs="Arial"/>
+          <w:sz w:val="24"/>
+          <w:szCs w:val="24"/>
+        </w:rPr>
+      </w:pPr>
+    </w:p>
+    <w:p>
+      <w:pPr>
+        <w:rPr>
+          <w:rFonts w:ascii="Arial" w:hAnsi="Arial" w:cs="Arial"/>
+          <w:sz w:val="24"/>
+          <w:szCs w:val="24"/>
+        </w:rPr>
+      </w:pPr>
+      <w:r>
+        <w:rPr>
+          <w:rFonts w:ascii="Arial" w:hAnsi="Arial" w:cs="Arial"/>
+          <w:sz w:val="24"/>
+          <w:szCs w:val="24"/>
+        </w:rPr>
+        <w:lastRenderedPageBreak/>
+        <w:t>CU05 – Modificar perfil.</w:t>
+      </w:r>
+    </w:p>
+    <w:p>
+      <w:pPr>
+        <w:keepNext/>
+      </w:pPr>
+      <w:r>
+        <w:rPr>
+          <w:noProof/>
+        </w:rPr>
+        <w:drawing>
+          <wp:inline distT="0" distB="0" distL="0" distR="0" wp14:anchorId="4CEF8CB8" wp14:editId="10358E4F">
+            <wp:extent cx="5612130" cy="3035407"/>
+            <wp:effectExtent l="0" t="0" r="7620" b="0"/>
+            <wp:docPr id="21" name="Imagen 21"/>
+            <wp:cNvGraphicFramePr>
+              <a:graphicFrameLocks xmlns:a="http://schemas.openxmlformats.org/drawingml/2006/main" noChangeAspect="1"/>
+            </wp:cNvGraphicFramePr>
+            <a:graphic xmlns:a="http://schemas.openxmlformats.org/drawingml/2006/main">
+              <a:graphicData uri="http://schemas.openxmlformats.org/drawingml/2006/picture">
+                <pic:pic xmlns:pic="http://schemas.openxmlformats.org/drawingml/2006/picture">
+                  <pic:nvPicPr>
+                    <pic:cNvPr id="0" name="Picture 17"/>
+                    <pic:cNvPicPr>
+                      <a:picLocks noChangeAspect="1" noChangeArrowheads="1"/>
+                    </pic:cNvPicPr>
+                  </pic:nvPicPr>
+                  <pic:blipFill>
+                    <a:blip r:embed="rId27">
+                      <a:extLst>
+                        <a:ext uri="{28A0092B-C50C-407E-A947-70E740481C1C}">
+                          <a14:useLocalDpi xmlns:a14="http://schemas.microsoft.com/office/drawing/2010/main" val="0"/>
+                        </a:ext>
+                      </a:extLst>
+                    </a:blip>
+                    <a:srcRect/>
+                    <a:stretch>
+                      <a:fillRect/>
+                    </a:stretch>
+                  </pic:blipFill>
+                  <pic:spPr bwMode="auto">
+                    <a:xfrm>
+                      <a:off x="0" y="0"/>
+                      <a:ext cx="5612130" cy="3035407"/>
+                    </a:xfrm>
+                    <a:prstGeom prst="rect">
+                      <a:avLst/>
+                    </a:prstGeom>
+                    <a:noFill/>
+                    <a:ln>
+                      <a:noFill/>
+                    </a:ln>
+                  </pic:spPr>
+                </pic:pic>
+              </a:graphicData>
+            </a:graphic>
+          </wp:inline>
+        </w:drawing>
+      </w:r>
+    </w:p>
+    <w:p>
+      <w:pPr>
+        <w:pStyle w:val="Descripcin"/>
+        <w:rPr>
+          <w:rFonts w:ascii="Arial" w:hAnsi="Arial" w:cs="Arial"/>
+          <w:sz w:val="24"/>
+          <w:szCs w:val="24"/>
+        </w:rPr>
+      </w:pPr>
+      <w:bookmarkStart w:id="54" w:name="_Toc514089406"/>
+      <w:r>
+        <w:t xml:space="preserve">Ilustración </w:t>
+      </w:r>
+      <w:fldSimple w:instr=" SEQ Ilustración \* ARABIC ">
+        <w:r>
+          <w:rPr>
+            <w:noProof/>
+          </w:rPr>
+          <w:t>19</w:t>
+        </w:r>
+      </w:fldSimple>
+      <w:r>
+        <w:t xml:space="preserve"> - Pantalla modificar perfil prestador (web)</w:t>
+      </w:r>
+      <w:bookmarkEnd w:id="54"/>
+    </w:p>
     <w:sectPr>
-      <w:footerReference w:type="default" r:id="rId19"/>
+      <w:footerReference w:type="default" r:id="rId28"/>
       <w:pgSz w:w="12240" w:h="15840"/>
       <w:pgMar w:top="1417" w:right="1701" w:bottom="1417" w:left="1701" w:header="708" w:footer="708" w:gutter="0"/>
       <w:pgNumType w:start="0"/>
@@ -25671,7 +27691,7 @@
 </file>
 
 <file path=customXml/itemProps2.xml><?xml version="1.0" encoding="utf-8"?>
-<ds:datastoreItem xmlns:ds="http://schemas.openxmlformats.org/officeDocument/2006/customXml" ds:itemID="{ADBA3C2B-CE19-474F-A5DB-1D73460A01D1}">
+<ds:datastoreItem xmlns:ds="http://schemas.openxmlformats.org/officeDocument/2006/customXml" ds:itemID="{450F2206-60B9-42F9-A2B8-0383EF8B7113}">
   <ds:schemaRefs>
     <ds:schemaRef ds:uri="http://schemas.openxmlformats.org/officeDocument/2006/bibliography"/>
   </ds:schemaRefs>

</xml_diff>